<commit_message>
logout popup, proper download and barebones admin view.
</commit_message>
<xml_diff>
--- a/CSO1617_Activity Report.docx
+++ b/CSO1617_Activity Report.docx
@@ -1,6 +1,6 @@
 
 <file path=word/document.xml><?xml version="1.0" encoding="utf-8"?>
-<w:document xmlns:ve="http://schemas.openxmlformats.org/markup-compatibility/2006" xmlns:o="urn:schemas-microsoft-com:office:office" xmlns:r="http://schemas.openxmlformats.org/officeDocument/2006/relationships" xmlns:m="http://schemas.openxmlformats.org/officeDocument/2006/math" xmlns:v="urn:schemas-microsoft-com:vml" xmlns:wp="http://schemas.openxmlformats.org/drawingml/2006/wordprocessingDrawing" xmlns:w10="urn:schemas-microsoft-com:office:word" xmlns:w="http://schemas.openxmlformats.org/wordprocessingml/2006/main" xmlns:wne="http://schemas.microsoft.com/office/word/2006/wordml">
+<w:document xmlns:wpc="http://schemas.microsoft.com/office/word/2010/wordprocessingCanvas" xmlns:cx="http://schemas.microsoft.com/office/drawing/2014/chartex" xmlns:cx1="http://schemas.microsoft.com/office/drawing/2015/9/8/chartex" xmlns:cx2="http://schemas.microsoft.com/office/drawing/2015/10/21/chartex" xmlns:mc="http://schemas.openxmlformats.org/markup-compatibility/2006" xmlns:o="urn:schemas-microsoft-com:office:office" xmlns:r="http://schemas.openxmlformats.org/officeDocument/2006/relationships" xmlns:m="http://schemas.openxmlformats.org/officeDocument/2006/math" xmlns:v="urn:schemas-microsoft-com:vml" xmlns:wp14="http://schemas.microsoft.com/office/word/2010/wordprocessingDrawing" xmlns:wp="http://schemas.openxmlformats.org/drawingml/2006/wordprocessingDrawing" xmlns:w10="urn:schemas-microsoft-com:office:word" xmlns:w="http://schemas.openxmlformats.org/wordprocessingml/2006/main" xmlns:w14="http://schemas.microsoft.com/office/word/2010/wordml" xmlns:w15="http://schemas.microsoft.com/office/word/2012/wordml" xmlns:w16se="http://schemas.microsoft.com/office/word/2015/wordml/symex" xmlns:wpg="http://schemas.microsoft.com/office/word/2010/wordprocessingGroup" xmlns:wpi="http://schemas.microsoft.com/office/word/2010/wordprocessingInk" xmlns:wne="http://schemas.microsoft.com/office/word/2006/wordml" xmlns:wps="http://schemas.microsoft.com/office/word/2010/wordprocessingShape" mc:Ignorable="w14 w15 w16se wp14">
   <w:body>
     <w:p>
       <w:pPr>
@@ -34,6 +34,17 @@
           <w:szCs w:val="20"/>
         </w:rPr>
       </w:pPr>
+      <w:r>
+        <w:rPr>
+          <w:rFonts w:ascii="Arial Narrow" w:hAnsi="Arial Narrow"/>
+          <w:b/>
+          <w:sz w:val="20"/>
+          <w:szCs w:val="20"/>
+        </w:rPr>
+        <w:t xml:space="preserve"> </w:t>
+      </w:r>
+      <w:bookmarkStart w:id="0" w:name="_GoBack"/>
+      <w:bookmarkEnd w:id="0"/>
     </w:p>
     <w:p>
       <w:pPr>
@@ -49,7 +60,7 @@
           <w:szCs w:val="20"/>
         </w:rPr>
       </w:pPr>
-      <w:commentRangeStart w:id="0"/>
+      <w:commentRangeStart w:id="1"/>
       <w:r>
         <w:rPr>
           <w:rFonts w:ascii="Arial Narrow" w:hAnsi="Arial Narrow"/>
@@ -68,13 +79,13 @@
         </w:rPr>
         <w:t>ACTIVITY DETAILS</w:t>
       </w:r>
-      <w:commentRangeEnd w:id="0"/>
+      <w:commentRangeEnd w:id="1"/>
       <w:r>
         <w:rPr>
           <w:rStyle w:val="CommentReference"/>
           <w:rFonts w:ascii="Times New Roman" w:eastAsia="Times New Roman" w:hAnsi="Times New Roman" w:cs="Times New Roman"/>
         </w:rPr>
-        <w:commentReference w:id="0"/>
+        <w:commentReference w:id="1"/>
       </w:r>
     </w:p>
     <w:p>
@@ -101,7 +112,7 @@
           <w:insideH w:val="single" w:sz="12" w:space="0" w:color="auto"/>
           <w:insideV w:val="single" w:sz="12" w:space="0" w:color="auto"/>
         </w:tblBorders>
-        <w:tblLook w:val="0000"/>
+        <w:tblLook w:val="0000" w:firstRow="0" w:lastRow="0" w:firstColumn="0" w:lastColumn="0" w:noHBand="0" w:noVBand="0"/>
       </w:tblPr>
       <w:tblGrid>
         <w:gridCol w:w="1605"/>
@@ -117,7 +128,7 @@
         <w:tc>
           <w:tcPr>
             <w:tcW w:w="1605" w:type="dxa"/>
-            <w:shd w:val="clear" w:color="auto" w:fill="D9D9D9" w:themeFill="background1" w:themeFillShade="D9"/>
+            <w:shd w:val="clear" w:color="auto" w:fill="CDCDCD" w:themeFill="background1" w:themeFillShade="D9"/>
             <w:noWrap/>
             <w:vAlign w:val="center"/>
           </w:tcPr>
@@ -171,7 +182,7 @@
         <w:tc>
           <w:tcPr>
             <w:tcW w:w="1605" w:type="dxa"/>
-            <w:shd w:val="clear" w:color="auto" w:fill="D9D9D9" w:themeFill="background1" w:themeFillShade="D9"/>
+            <w:shd w:val="clear" w:color="auto" w:fill="CDCDCD" w:themeFill="background1" w:themeFillShade="D9"/>
             <w:noWrap/>
             <w:vAlign w:val="center"/>
           </w:tcPr>
@@ -218,7 +229,7 @@
         <w:tc>
           <w:tcPr>
             <w:tcW w:w="1350" w:type="dxa"/>
-            <w:shd w:val="clear" w:color="auto" w:fill="D9D9D9" w:themeFill="background1" w:themeFillShade="D9"/>
+            <w:shd w:val="clear" w:color="auto" w:fill="CDCDCD" w:themeFill="background1" w:themeFillShade="D9"/>
             <w:vAlign w:val="center"/>
           </w:tcPr>
           <w:p>
@@ -269,7 +280,7 @@
         <w:tc>
           <w:tcPr>
             <w:tcW w:w="1605" w:type="dxa"/>
-            <w:shd w:val="clear" w:color="auto" w:fill="D9D9D9" w:themeFill="background1" w:themeFillShade="D9"/>
+            <w:shd w:val="clear" w:color="auto" w:fill="CDCDCD" w:themeFill="background1" w:themeFillShade="D9"/>
             <w:noWrap/>
             <w:vAlign w:val="center"/>
           </w:tcPr>
@@ -316,7 +327,7 @@
         <w:tc>
           <w:tcPr>
             <w:tcW w:w="1350" w:type="dxa"/>
-            <w:shd w:val="clear" w:color="auto" w:fill="D9D9D9" w:themeFill="background1" w:themeFillShade="D9"/>
+            <w:shd w:val="clear" w:color="auto" w:fill="CDCDCD" w:themeFill="background1" w:themeFillShade="D9"/>
             <w:vAlign w:val="center"/>
           </w:tcPr>
           <w:p>
@@ -367,7 +378,7 @@
         <w:tc>
           <w:tcPr>
             <w:tcW w:w="1605" w:type="dxa"/>
-            <w:shd w:val="clear" w:color="auto" w:fill="D9D9D9" w:themeFill="background1" w:themeFillShade="D9"/>
+            <w:shd w:val="clear" w:color="auto" w:fill="CDCDCD" w:themeFill="background1" w:themeFillShade="D9"/>
             <w:noWrap/>
             <w:vAlign w:val="center"/>
           </w:tcPr>
@@ -413,7 +424,7 @@
         <w:tc>
           <w:tcPr>
             <w:tcW w:w="1350" w:type="dxa"/>
-            <w:shd w:val="clear" w:color="auto" w:fill="D9D9D9" w:themeFill="background1" w:themeFillShade="D9"/>
+            <w:shd w:val="clear" w:color="auto" w:fill="CDCDCD" w:themeFill="background1" w:themeFillShade="D9"/>
             <w:vAlign w:val="center"/>
           </w:tcPr>
           <w:p>
@@ -486,7 +497,7 @@
         <w:tblStyle w:val="TableGrid"/>
         <w:tblW w:w="0" w:type="auto"/>
         <w:jc w:val="center"/>
-        <w:tblLook w:val="04A0"/>
+        <w:tblLook w:val="04A0" w:firstRow="1" w:lastRow="0" w:firstColumn="1" w:lastColumn="0" w:noHBand="0" w:noVBand="1"/>
       </w:tblPr>
       <w:tblGrid>
         <w:gridCol w:w="1710"/>
@@ -502,7 +513,7 @@
           <w:tcPr>
             <w:tcW w:w="2879" w:type="dxa"/>
             <w:gridSpan w:val="2"/>
-            <w:shd w:val="clear" w:color="auto" w:fill="D9D9D9" w:themeFill="background1" w:themeFillShade="D9"/>
+            <w:shd w:val="clear" w:color="auto" w:fill="CDCDCD" w:themeFill="background1" w:themeFillShade="D9"/>
           </w:tcPr>
           <w:p>
             <w:pPr>
@@ -555,7 +566,7 @@
         <w:tc>
           <w:tcPr>
             <w:tcW w:w="1710" w:type="dxa"/>
-            <w:shd w:val="clear" w:color="auto" w:fill="D9D9D9" w:themeFill="background1" w:themeFillShade="D9"/>
+            <w:shd w:val="clear" w:color="auto" w:fill="CDCDCD" w:themeFill="background1" w:themeFillShade="D9"/>
           </w:tcPr>
           <w:p>
             <w:pPr>
@@ -601,7 +612,7 @@
         <w:tc>
           <w:tcPr>
             <w:tcW w:w="1351" w:type="dxa"/>
-            <w:shd w:val="clear" w:color="auto" w:fill="D9D9D9" w:themeFill="background1" w:themeFillShade="D9"/>
+            <w:shd w:val="clear" w:color="auto" w:fill="CDCDCD" w:themeFill="background1" w:themeFillShade="D9"/>
           </w:tcPr>
           <w:p>
             <w:pPr>
@@ -653,7 +664,7 @@
         <w:tc>
           <w:tcPr>
             <w:tcW w:w="1710" w:type="dxa"/>
-            <w:shd w:val="clear" w:color="auto" w:fill="D9D9D9" w:themeFill="background1" w:themeFillShade="D9"/>
+            <w:shd w:val="clear" w:color="auto" w:fill="CDCDCD" w:themeFill="background1" w:themeFillShade="D9"/>
           </w:tcPr>
           <w:p>
             <w:pPr>
@@ -717,7 +728,7 @@
         <w:tc>
           <w:tcPr>
             <w:tcW w:w="1351" w:type="dxa"/>
-            <w:shd w:val="clear" w:color="auto" w:fill="D9D9D9" w:themeFill="background1" w:themeFillShade="D9"/>
+            <w:shd w:val="clear" w:color="auto" w:fill="CDCDCD" w:themeFill="background1" w:themeFillShade="D9"/>
           </w:tcPr>
           <w:p>
             <w:pPr>
@@ -731,7 +742,7 @@
                 <w:szCs w:val="20"/>
               </w:rPr>
             </w:pPr>
-            <w:commentRangeStart w:id="1"/>
+            <w:commentRangeStart w:id="2"/>
             <w:r>
               <w:rPr>
                 <w:rFonts w:ascii="Arial Narrow" w:hAnsi="Arial Narrow"/>
@@ -759,13 +770,13 @@
               </w:rPr>
               <w:t>P:</w:t>
             </w:r>
-            <w:commentRangeEnd w:id="1"/>
+            <w:commentRangeEnd w:id="2"/>
             <w:r>
               <w:rPr>
                 <w:rStyle w:val="CommentReference"/>
                 <w:rFonts w:ascii="Times New Roman" w:eastAsia="Times New Roman" w:hAnsi="Times New Roman" w:cs="Times New Roman"/>
               </w:rPr>
-              <w:commentReference w:id="1"/>
+              <w:commentReference w:id="2"/>
             </w:r>
           </w:p>
         </w:tc>
@@ -883,7 +894,7 @@
         <w:tblStyle w:val="TableGrid"/>
         <w:tblW w:w="10345" w:type="dxa"/>
         <w:jc w:val="center"/>
-        <w:tblLook w:val="04A0"/>
+        <w:tblLook w:val="04A0" w:firstRow="1" w:lastRow="0" w:firstColumn="1" w:lastColumn="0" w:noHBand="0" w:noVBand="1"/>
       </w:tblPr>
       <w:tblGrid>
         <w:gridCol w:w="4896"/>
@@ -897,7 +908,7 @@
         <w:tc>
           <w:tcPr>
             <w:tcW w:w="4896" w:type="dxa"/>
-            <w:shd w:val="clear" w:color="auto" w:fill="D9D9D9" w:themeFill="background1" w:themeFillShade="D9"/>
+            <w:shd w:val="clear" w:color="auto" w:fill="CDCDCD" w:themeFill="background1" w:themeFillShade="D9"/>
           </w:tcPr>
           <w:p>
             <w:pPr>
@@ -909,7 +920,7 @@
                 <w:szCs w:val="20"/>
               </w:rPr>
             </w:pPr>
-            <w:commentRangeStart w:id="2"/>
+            <w:commentRangeStart w:id="3"/>
             <w:r>
               <w:rPr>
                 <w:rFonts w:ascii="Arial Narrow" w:hAnsi="Arial Narrow"/>
@@ -919,20 +930,20 @@
               </w:rPr>
               <w:t>OBJECTIVE</w:t>
             </w:r>
-            <w:commentRangeEnd w:id="2"/>
+            <w:commentRangeEnd w:id="3"/>
             <w:r>
               <w:rPr>
                 <w:rStyle w:val="CommentReference"/>
                 <w:rFonts w:ascii="Times New Roman" w:eastAsia="Times New Roman" w:hAnsi="Times New Roman" w:cs="Times New Roman"/>
               </w:rPr>
-              <w:commentReference w:id="2"/>
+              <w:commentReference w:id="3"/>
             </w:r>
           </w:p>
         </w:tc>
         <w:tc>
           <w:tcPr>
             <w:tcW w:w="5449" w:type="dxa"/>
-            <w:shd w:val="clear" w:color="auto" w:fill="D9D9D9" w:themeFill="background1" w:themeFillShade="D9"/>
+            <w:shd w:val="clear" w:color="auto" w:fill="CDCDCD" w:themeFill="background1" w:themeFillShade="D9"/>
           </w:tcPr>
           <w:p>
             <w:pPr>
@@ -1179,7 +1190,7 @@
           <w:szCs w:val="20"/>
         </w:rPr>
       </w:pPr>
-      <w:commentRangeStart w:id="3"/>
+      <w:commentRangeStart w:id="4"/>
       <w:r>
         <w:rPr>
           <w:rFonts w:ascii="Arial Narrow" w:hAnsi="Arial Narrow"/>
@@ -1189,13 +1200,13 @@
         </w:rPr>
         <w:t>ACTIVITY EVALUATION</w:t>
       </w:r>
-      <w:commentRangeEnd w:id="3"/>
+      <w:commentRangeEnd w:id="4"/>
       <w:r>
         <w:rPr>
           <w:rStyle w:val="CommentReference"/>
           <w:rFonts w:ascii="Times New Roman" w:eastAsia="Times New Roman" w:hAnsi="Times New Roman" w:cs="Times New Roman"/>
         </w:rPr>
-        <w:commentReference w:id="3"/>
+        <w:commentReference w:id="4"/>
       </w:r>
     </w:p>
     <w:p>
@@ -1256,7 +1267,7 @@
         <w:tblStyle w:val="TableGrid"/>
         <w:tblW w:w="10373" w:type="dxa"/>
         <w:tblInd w:w="-455" w:type="dxa"/>
-        <w:tblLook w:val="04A0"/>
+        <w:tblLook w:val="04A0" w:firstRow="1" w:lastRow="0" w:firstColumn="1" w:lastColumn="0" w:noHBand="0" w:noVBand="1"/>
       </w:tblPr>
       <w:tblGrid>
         <w:gridCol w:w="10373"/>
@@ -1265,7 +1276,7 @@
         <w:tc>
           <w:tcPr>
             <w:tcW w:w="10373" w:type="dxa"/>
-            <w:shd w:val="clear" w:color="auto" w:fill="D9D9D9" w:themeFill="background1" w:themeFillShade="D9"/>
+            <w:shd w:val="clear" w:color="auto" w:fill="CDCDCD" w:themeFill="background1" w:themeFillShade="D9"/>
           </w:tcPr>
           <w:p>
             <w:pPr>
@@ -1382,7 +1393,7 @@
         <w:tblStyle w:val="TableGrid"/>
         <w:tblW w:w="10373" w:type="dxa"/>
         <w:tblInd w:w="-455" w:type="dxa"/>
-        <w:tblLook w:val="04A0"/>
+        <w:tblLook w:val="04A0" w:firstRow="1" w:lastRow="0" w:firstColumn="1" w:lastColumn="0" w:noHBand="0" w:noVBand="1"/>
       </w:tblPr>
       <w:tblGrid>
         <w:gridCol w:w="4973"/>
@@ -1392,7 +1403,7 @@
         <w:tc>
           <w:tcPr>
             <w:tcW w:w="4973" w:type="dxa"/>
-            <w:shd w:val="clear" w:color="auto" w:fill="D9D9D9" w:themeFill="background1" w:themeFillShade="D9"/>
+            <w:shd w:val="clear" w:color="auto" w:fill="CDCDCD" w:themeFill="background1" w:themeFillShade="D9"/>
           </w:tcPr>
           <w:p>
             <w:pPr>
@@ -1418,7 +1429,7 @@
         <w:tc>
           <w:tcPr>
             <w:tcW w:w="5400" w:type="dxa"/>
-            <w:shd w:val="clear" w:color="auto" w:fill="D9D9D9" w:themeFill="background1" w:themeFillShade="D9"/>
+            <w:shd w:val="clear" w:color="auto" w:fill="CDCDCD" w:themeFill="background1" w:themeFillShade="D9"/>
           </w:tcPr>
           <w:p>
             <w:pPr>
@@ -1601,7 +1612,7 @@
           <w:szCs w:val="20"/>
         </w:rPr>
       </w:pPr>
-      <w:commentRangeStart w:id="4"/>
+      <w:commentRangeStart w:id="5"/>
       <w:r>
         <w:rPr>
           <w:rFonts w:ascii="Arial Narrow" w:hAnsi="Arial Narrow"/>
@@ -1638,13 +1649,13 @@
         </w:rPr>
         <w:t xml:space="preserve"> OF PROJECT HEADS</w:t>
       </w:r>
-      <w:commentRangeEnd w:id="4"/>
+      <w:commentRangeEnd w:id="5"/>
       <w:r>
         <w:rPr>
           <w:rStyle w:val="CommentReference"/>
           <w:rFonts w:ascii="Times New Roman" w:eastAsia="Times New Roman" w:hAnsi="Times New Roman" w:cs="Times New Roman"/>
         </w:rPr>
-        <w:commentReference w:id="4"/>
+        <w:commentReference w:id="5"/>
       </w:r>
     </w:p>
     <w:p>
@@ -1866,7 +1877,7 @@
           <w:szCs w:val="20"/>
         </w:rPr>
       </w:pPr>
-      <w:commentRangeStart w:id="5"/>
+      <w:commentRangeStart w:id="6"/>
       <w:r>
         <w:rPr>
           <w:rFonts w:ascii="Arial Narrow" w:hAnsi="Arial Narrow"/>
@@ -1911,7 +1922,7 @@
           <w:insideH w:val="none" w:sz="0" w:space="0" w:color="auto"/>
           <w:insideV w:val="none" w:sz="0" w:space="0" w:color="auto"/>
         </w:tblBorders>
-        <w:tblLook w:val="04A0"/>
+        <w:tblLook w:val="04A0" w:firstRow="1" w:lastRow="0" w:firstColumn="1" w:lastColumn="0" w:noHBand="0" w:noVBand="1"/>
       </w:tblPr>
       <w:tblGrid>
         <w:gridCol w:w="3009"/>
@@ -1984,8 +1995,6 @@
               </w:rPr>
               <w:t>Po</w:t>
             </w:r>
-            <w:bookmarkStart w:id="6" w:name="_GoBack"/>
-            <w:bookmarkEnd w:id="6"/>
             <w:r>
               <w:rPr>
                 <w:rFonts w:ascii="Arial Narrow" w:hAnsi="Arial Narrow"/>
@@ -2071,7 +2080,7 @@
           <w:insideH w:val="none" w:sz="0" w:space="0" w:color="auto"/>
           <w:insideV w:val="none" w:sz="0" w:space="0" w:color="auto"/>
         </w:tblBorders>
-        <w:tblLook w:val="04A0"/>
+        <w:tblLook w:val="04A0" w:firstRow="1" w:lastRow="0" w:firstColumn="1" w:lastColumn="0" w:noHBand="0" w:noVBand="1"/>
       </w:tblPr>
       <w:tblGrid>
         <w:gridCol w:w="3009"/>
@@ -2165,7 +2174,6 @@
         <w:tblpPr w:leftFromText="180" w:rightFromText="180" w:vertAnchor="text" w:tblpY="1"/>
         <w:tblOverlap w:val="never"/>
         <w:tblW w:w="0" w:type="auto"/>
-        <w:tblInd w:w="360" w:type="dxa"/>
         <w:tblBorders>
           <w:top w:val="none" w:sz="0" w:space="0" w:color="auto"/>
           <w:left w:val="none" w:sz="0" w:space="0" w:color="auto"/>
@@ -2174,7 +2182,7 @@
           <w:insideH w:val="none" w:sz="0" w:space="0" w:color="auto"/>
           <w:insideV w:val="none" w:sz="0" w:space="0" w:color="auto"/>
         </w:tblBorders>
-        <w:tblLook w:val="04A0"/>
+        <w:tblLook w:val="04A0" w:firstRow="1" w:lastRow="0" w:firstColumn="1" w:lastColumn="0" w:noHBand="0" w:noVBand="1"/>
       </w:tblPr>
       <w:tblGrid>
         <w:gridCol w:w="3009"/>
@@ -2281,13 +2289,13 @@
         </w:rPr>
         <w:br w:type="textWrapping" w:clear="all"/>
       </w:r>
-      <w:commentRangeEnd w:id="5"/>
+      <w:commentRangeEnd w:id="6"/>
       <w:r>
         <w:rPr>
           <w:rStyle w:val="CommentReference"/>
           <w:rFonts w:ascii="Times New Roman" w:eastAsia="Times New Roman" w:hAnsi="Times New Roman" w:cs="Times New Roman"/>
         </w:rPr>
-        <w:commentReference w:id="5"/>
+        <w:commentReference w:id="6"/>
       </w:r>
     </w:p>
     <w:p>
@@ -2303,8 +2311,8 @@
       </w:pPr>
     </w:p>
     <w:sectPr>
-      <w:headerReference w:type="default" r:id="rId9"/>
-      <w:footerReference w:type="default" r:id="rId10"/>
+      <w:headerReference w:type="default" r:id="rId10"/>
+      <w:footerReference w:type="default" r:id="rId11"/>
       <w:pgSz w:w="12240" w:h="15840"/>
       <w:pgMar w:top="1440" w:right="1440" w:bottom="1440" w:left="1440" w:header="720" w:footer="720" w:gutter="0"/>
       <w:cols w:space="720"/>
@@ -2315,8 +2323,8 @@
 </file>
 
 <file path=word/comments.xml><?xml version="1.0" encoding="utf-8"?>
-<w:comments xmlns:ve="http://schemas.openxmlformats.org/markup-compatibility/2006" xmlns:o="urn:schemas-microsoft-com:office:office" xmlns:r="http://schemas.openxmlformats.org/officeDocument/2006/relationships" xmlns:m="http://schemas.openxmlformats.org/officeDocument/2006/math" xmlns:v="urn:schemas-microsoft-com:vml" xmlns:wp="http://schemas.openxmlformats.org/drawingml/2006/wordprocessingDrawing" xmlns:w10="urn:schemas-microsoft-com:office:word" xmlns:w="http://schemas.openxmlformats.org/wordprocessingml/2006/main" xmlns:wne="http://schemas.microsoft.com/office/word/2006/wordml">
-  <w:comment w:id="0" w:author="jennifer" w:date="2016-09-23T10:03:00Z" w:initials="j">
+<w:comments xmlns:wpc="http://schemas.microsoft.com/office/word/2010/wordprocessingCanvas" xmlns:cx="http://schemas.microsoft.com/office/drawing/2014/chartex" xmlns:cx1="http://schemas.microsoft.com/office/drawing/2015/9/8/chartex" xmlns:cx2="http://schemas.microsoft.com/office/drawing/2015/10/21/chartex" xmlns:mc="http://schemas.openxmlformats.org/markup-compatibility/2006" xmlns:o="urn:schemas-microsoft-com:office:office" xmlns:r="http://schemas.openxmlformats.org/officeDocument/2006/relationships" xmlns:m="http://schemas.openxmlformats.org/officeDocument/2006/math" xmlns:v="urn:schemas-microsoft-com:vml" xmlns:wp14="http://schemas.microsoft.com/office/word/2010/wordprocessingDrawing" xmlns:wp="http://schemas.openxmlformats.org/drawingml/2006/wordprocessingDrawing" xmlns:w10="urn:schemas-microsoft-com:office:word" xmlns:w="http://schemas.openxmlformats.org/wordprocessingml/2006/main" xmlns:w14="http://schemas.microsoft.com/office/word/2010/wordml" xmlns:w15="http://schemas.microsoft.com/office/word/2012/wordml" xmlns:w16se="http://schemas.microsoft.com/office/word/2015/wordml/symex" xmlns:wpg="http://schemas.microsoft.com/office/word/2010/wordprocessingGroup" xmlns:wpi="http://schemas.microsoft.com/office/word/2010/wordprocessingInk" xmlns:wne="http://schemas.microsoft.com/office/word/2006/wordml" xmlns:wps="http://schemas.microsoft.com/office/word/2010/wordprocessingShape" mc:Ignorable="w14 w15 w16se wp14">
+  <w:comment w:id="1" w:author="jennifer" w:date="2016-09-23T10:03:00Z" w:initials="j">
     <w:p>
       <w:pPr>
         <w:pStyle w:val="CommentText"/>
@@ -2332,7 +2340,7 @@
       </w:r>
     </w:p>
   </w:comment>
-  <w:comment w:id="1" w:author="jennifer" w:date="2016-09-23T10:05:00Z" w:initials="j">
+  <w:comment w:id="2" w:author="jennifer" w:date="2016-09-23T10:05:00Z" w:initials="j">
     <w:p>
       <w:pPr>
         <w:pStyle w:val="CommentText"/>
@@ -2345,22 +2353,6 @@
       </w:r>
       <w:r>
         <w:t>ENP and ENMP must be consistent  with the A-Form. ANP and ANMP must be consistent with the GALS.</w:t>
-      </w:r>
-    </w:p>
-  </w:comment>
-  <w:comment w:id="2" w:author="jennifer" w:date="2016-09-23T10:06:00Z" w:initials="j">
-    <w:p>
-      <w:pPr>
-        <w:pStyle w:val="CommentText"/>
-      </w:pPr>
-      <w:r>
-        <w:rPr>
-          <w:rStyle w:val="CommentReference"/>
-        </w:rPr>
-        <w:annotationRef/>
-      </w:r>
-      <w:r>
-        <w:t>Objectives must be consistent with those in the PPR.</w:t>
       </w:r>
     </w:p>
   </w:comment>
@@ -2376,11 +2368,27 @@
         <w:annotationRef/>
       </w:r>
       <w:r>
+        <w:t>Objectives must be consistent with those in the PPR.</w:t>
+      </w:r>
+    </w:p>
+  </w:comment>
+  <w:comment w:id="4" w:author="jennifer" w:date="2016-09-23T10:06:00Z" w:initials="j">
+    <w:p>
+      <w:pPr>
+        <w:pStyle w:val="CommentText"/>
+      </w:pPr>
+      <w:r>
+        <w:rPr>
+          <w:rStyle w:val="CommentReference"/>
+        </w:rPr>
+        <w:annotationRef/>
+      </w:r>
+      <w:r>
         <w:t>Answers must be in sentence form and the entries must all be filled up.</w:t>
       </w:r>
     </w:p>
   </w:comment>
-  <w:comment w:id="4" w:author="jennifer" w:date="2016-09-23T10:07:00Z" w:initials="j">
+  <w:comment w:id="5" w:author="jennifer" w:date="2016-09-23T10:07:00Z" w:initials="j">
     <w:p>
       <w:pPr>
         <w:pStyle w:val="CommentText"/>
@@ -2396,7 +2404,7 @@
       </w:r>
     </w:p>
   </w:comment>
-  <w:comment w:id="5" w:author="jennifer" w:date="2016-09-23T10:08:00Z" w:initials="j">
+  <w:comment w:id="6" w:author="jennifer" w:date="2016-09-23T10:08:00Z" w:initials="j">
     <w:p>
       <w:pPr>
         <w:pStyle w:val="CommentText"/>
@@ -2415,8 +2423,19 @@
 </w:comments>
 </file>
 
+<file path=word/commentsExtended.xml><?xml version="1.0" encoding="utf-8"?>
+<w15:commentsEx xmlns:wpc="http://schemas.microsoft.com/office/word/2010/wordprocessingCanvas" xmlns:cx="http://schemas.microsoft.com/office/drawing/2014/chartex" xmlns:cx1="http://schemas.microsoft.com/office/drawing/2015/9/8/chartex" xmlns:cx2="http://schemas.microsoft.com/office/drawing/2015/10/21/chartex" xmlns:mc="http://schemas.openxmlformats.org/markup-compatibility/2006" xmlns:o="urn:schemas-microsoft-com:office:office" xmlns:r="http://schemas.openxmlformats.org/officeDocument/2006/relationships" xmlns:m="http://schemas.openxmlformats.org/officeDocument/2006/math" xmlns:v="urn:schemas-microsoft-com:vml" xmlns:wp14="http://schemas.microsoft.com/office/word/2010/wordprocessingDrawing" xmlns:wp="http://schemas.openxmlformats.org/drawingml/2006/wordprocessingDrawing" xmlns:w10="urn:schemas-microsoft-com:office:word" xmlns:w="http://schemas.openxmlformats.org/wordprocessingml/2006/main" xmlns:w14="http://schemas.microsoft.com/office/word/2010/wordml" xmlns:w15="http://schemas.microsoft.com/office/word/2012/wordml" xmlns:w16se="http://schemas.microsoft.com/office/word/2015/wordml/symex" xmlns:wpg="http://schemas.microsoft.com/office/word/2010/wordprocessingGroup" xmlns:wpi="http://schemas.microsoft.com/office/word/2010/wordprocessingInk" xmlns:wne="http://schemas.microsoft.com/office/word/2006/wordml" xmlns:wps="http://schemas.microsoft.com/office/word/2010/wordprocessingShape" mc:Ignorable="w14 w15 w16se wp14">
+  <w15:commentEx w15:paraId="7B483C51" w15:done="0"/>
+  <w15:commentEx w15:paraId="1D3EE717" w15:done="0"/>
+  <w15:commentEx w15:paraId="113413FB" w15:done="0"/>
+  <w15:commentEx w15:paraId="15EF479F" w15:done="0"/>
+  <w15:commentEx w15:paraId="179B6486" w15:done="0"/>
+  <w15:commentEx w15:paraId="3F6C2047" w15:done="0"/>
+</w15:commentsEx>
+</file>
+
 <file path=word/endnotes.xml><?xml version="1.0" encoding="utf-8"?>
-<w:endnotes xmlns:ve="http://schemas.openxmlformats.org/markup-compatibility/2006" xmlns:o="urn:schemas-microsoft-com:office:office" xmlns:r="http://schemas.openxmlformats.org/officeDocument/2006/relationships" xmlns:m="http://schemas.openxmlformats.org/officeDocument/2006/math" xmlns:v="urn:schemas-microsoft-com:vml" xmlns:wp="http://schemas.openxmlformats.org/drawingml/2006/wordprocessingDrawing" xmlns:w10="urn:schemas-microsoft-com:office:word" xmlns:w="http://schemas.openxmlformats.org/wordprocessingml/2006/main" xmlns:wne="http://schemas.microsoft.com/office/word/2006/wordml">
+<w:endnotes xmlns:wpc="http://schemas.microsoft.com/office/word/2010/wordprocessingCanvas" xmlns:cx="http://schemas.microsoft.com/office/drawing/2014/chartex" xmlns:cx1="http://schemas.microsoft.com/office/drawing/2015/9/8/chartex" xmlns:cx2="http://schemas.microsoft.com/office/drawing/2015/10/21/chartex" xmlns:mc="http://schemas.openxmlformats.org/markup-compatibility/2006" xmlns:o="urn:schemas-microsoft-com:office:office" xmlns:r="http://schemas.openxmlformats.org/officeDocument/2006/relationships" xmlns:m="http://schemas.openxmlformats.org/officeDocument/2006/math" xmlns:v="urn:schemas-microsoft-com:vml" xmlns:wp14="http://schemas.microsoft.com/office/word/2010/wordprocessingDrawing" xmlns:wp="http://schemas.openxmlformats.org/drawingml/2006/wordprocessingDrawing" xmlns:w10="urn:schemas-microsoft-com:office:word" xmlns:w="http://schemas.openxmlformats.org/wordprocessingml/2006/main" xmlns:w14="http://schemas.microsoft.com/office/word/2010/wordml" xmlns:w15="http://schemas.microsoft.com/office/word/2012/wordml" xmlns:w16se="http://schemas.microsoft.com/office/word/2015/wordml/symex" xmlns:wpg="http://schemas.microsoft.com/office/word/2010/wordprocessingGroup" xmlns:wpi="http://schemas.microsoft.com/office/word/2010/wordprocessingInk" xmlns:wne="http://schemas.microsoft.com/office/word/2006/wordml" xmlns:wps="http://schemas.microsoft.com/office/word/2010/wordprocessingShape" mc:Ignorable="w14 w15 w16se wp14">
   <w:endnote w:type="separator" w:id="-1">
     <w:p>
       <w:pPr>
@@ -2441,7 +2460,7 @@
 </file>
 
 <file path=word/footer1.xml><?xml version="1.0" encoding="utf-8"?>
-<w:ftr xmlns:ve="http://schemas.openxmlformats.org/markup-compatibility/2006" xmlns:o="urn:schemas-microsoft-com:office:office" xmlns:r="http://schemas.openxmlformats.org/officeDocument/2006/relationships" xmlns:m="http://schemas.openxmlformats.org/officeDocument/2006/math" xmlns:v="urn:schemas-microsoft-com:vml" xmlns:wp="http://schemas.openxmlformats.org/drawingml/2006/wordprocessingDrawing" xmlns:w10="urn:schemas-microsoft-com:office:word" xmlns:w="http://schemas.openxmlformats.org/wordprocessingml/2006/main" xmlns:wne="http://schemas.microsoft.com/office/word/2006/wordml">
+<w:ftr xmlns:wpc="http://schemas.microsoft.com/office/word/2010/wordprocessingCanvas" xmlns:cx="http://schemas.microsoft.com/office/drawing/2014/chartex" xmlns:cx1="http://schemas.microsoft.com/office/drawing/2015/9/8/chartex" xmlns:cx2="http://schemas.microsoft.com/office/drawing/2015/10/21/chartex" xmlns:mc="http://schemas.openxmlformats.org/markup-compatibility/2006" xmlns:o="urn:schemas-microsoft-com:office:office" xmlns:r="http://schemas.openxmlformats.org/officeDocument/2006/relationships" xmlns:m="http://schemas.openxmlformats.org/officeDocument/2006/math" xmlns:v="urn:schemas-microsoft-com:vml" xmlns:wp14="http://schemas.microsoft.com/office/word/2010/wordprocessingDrawing" xmlns:wp="http://schemas.openxmlformats.org/drawingml/2006/wordprocessingDrawing" xmlns:w10="urn:schemas-microsoft-com:office:word" xmlns:w="http://schemas.openxmlformats.org/wordprocessingml/2006/main" xmlns:w14="http://schemas.microsoft.com/office/word/2010/wordml" xmlns:w15="http://schemas.microsoft.com/office/word/2012/wordml" xmlns:w16se="http://schemas.microsoft.com/office/word/2015/wordml/symex" xmlns:wpg="http://schemas.microsoft.com/office/word/2010/wordprocessingGroup" xmlns:wpi="http://schemas.microsoft.com/office/word/2010/wordprocessingInk" xmlns:wne="http://schemas.microsoft.com/office/word/2006/wordml" xmlns:wps="http://schemas.microsoft.com/office/word/2010/wordprocessingShape" mc:Ignorable="w14 w15 w16se wp14">
   <w:p/>
   <w:p>
     <w:pPr>
@@ -2464,7 +2483,7 @@
 </file>
 
 <file path=word/footnotes.xml><?xml version="1.0" encoding="utf-8"?>
-<w:footnotes xmlns:ve="http://schemas.openxmlformats.org/markup-compatibility/2006" xmlns:o="urn:schemas-microsoft-com:office:office" xmlns:r="http://schemas.openxmlformats.org/officeDocument/2006/relationships" xmlns:m="http://schemas.openxmlformats.org/officeDocument/2006/math" xmlns:v="urn:schemas-microsoft-com:vml" xmlns:wp="http://schemas.openxmlformats.org/drawingml/2006/wordprocessingDrawing" xmlns:w10="urn:schemas-microsoft-com:office:word" xmlns:w="http://schemas.openxmlformats.org/wordprocessingml/2006/main" xmlns:wne="http://schemas.microsoft.com/office/word/2006/wordml">
+<w:footnotes xmlns:wpc="http://schemas.microsoft.com/office/word/2010/wordprocessingCanvas" xmlns:cx="http://schemas.microsoft.com/office/drawing/2014/chartex" xmlns:cx1="http://schemas.microsoft.com/office/drawing/2015/9/8/chartex" xmlns:cx2="http://schemas.microsoft.com/office/drawing/2015/10/21/chartex" xmlns:mc="http://schemas.openxmlformats.org/markup-compatibility/2006" xmlns:o="urn:schemas-microsoft-com:office:office" xmlns:r="http://schemas.openxmlformats.org/officeDocument/2006/relationships" xmlns:m="http://schemas.openxmlformats.org/officeDocument/2006/math" xmlns:v="urn:schemas-microsoft-com:vml" xmlns:wp14="http://schemas.microsoft.com/office/word/2010/wordprocessingDrawing" xmlns:wp="http://schemas.openxmlformats.org/drawingml/2006/wordprocessingDrawing" xmlns:w10="urn:schemas-microsoft-com:office:word" xmlns:w="http://schemas.openxmlformats.org/wordprocessingml/2006/main" xmlns:w14="http://schemas.microsoft.com/office/word/2010/wordml" xmlns:w15="http://schemas.microsoft.com/office/word/2012/wordml" xmlns:w16se="http://schemas.microsoft.com/office/word/2015/wordml/symex" xmlns:wpg="http://schemas.microsoft.com/office/word/2010/wordprocessingGroup" xmlns:wpi="http://schemas.microsoft.com/office/word/2010/wordprocessingInk" xmlns:wne="http://schemas.microsoft.com/office/word/2006/wordml" xmlns:wps="http://schemas.microsoft.com/office/word/2010/wordprocessingShape" mc:Ignorable="w14 w15 w16se wp14">
   <w:footnote w:type="separator" w:id="-1">
     <w:p>
       <w:pPr>
@@ -2489,7 +2508,7 @@
 </file>
 
 <file path=word/header1.xml><?xml version="1.0" encoding="utf-8"?>
-<w:hdr xmlns:ve="http://schemas.openxmlformats.org/markup-compatibility/2006" xmlns:o="urn:schemas-microsoft-com:office:office" xmlns:r="http://schemas.openxmlformats.org/officeDocument/2006/relationships" xmlns:m="http://schemas.openxmlformats.org/officeDocument/2006/math" xmlns:v="urn:schemas-microsoft-com:vml" xmlns:wp="http://schemas.openxmlformats.org/drawingml/2006/wordprocessingDrawing" xmlns:w10="urn:schemas-microsoft-com:office:word" xmlns:w="http://schemas.openxmlformats.org/wordprocessingml/2006/main" xmlns:wne="http://schemas.microsoft.com/office/word/2006/wordml">
+<w:hdr xmlns:wpc="http://schemas.microsoft.com/office/word/2010/wordprocessingCanvas" xmlns:cx="http://schemas.microsoft.com/office/drawing/2014/chartex" xmlns:cx1="http://schemas.microsoft.com/office/drawing/2015/9/8/chartex" xmlns:cx2="http://schemas.microsoft.com/office/drawing/2015/10/21/chartex" xmlns:mc="http://schemas.openxmlformats.org/markup-compatibility/2006" xmlns:o="urn:schemas-microsoft-com:office:office" xmlns:r="http://schemas.openxmlformats.org/officeDocument/2006/relationships" xmlns:m="http://schemas.openxmlformats.org/officeDocument/2006/math" xmlns:v="urn:schemas-microsoft-com:vml" xmlns:wp14="http://schemas.microsoft.com/office/word/2010/wordprocessingDrawing" xmlns:wp="http://schemas.openxmlformats.org/drawingml/2006/wordprocessingDrawing" xmlns:w10="urn:schemas-microsoft-com:office:word" xmlns:w="http://schemas.openxmlformats.org/wordprocessingml/2006/main" xmlns:w14="http://schemas.microsoft.com/office/word/2010/wordml" xmlns:w15="http://schemas.microsoft.com/office/word/2012/wordml" xmlns:w16se="http://schemas.microsoft.com/office/word/2015/wordml/symex" xmlns:wpg="http://schemas.microsoft.com/office/word/2010/wordprocessingGroup" xmlns:wpi="http://schemas.microsoft.com/office/word/2010/wordprocessingInk" xmlns:wne="http://schemas.microsoft.com/office/word/2006/wordml" xmlns:wps="http://schemas.microsoft.com/office/word/2010/wordprocessingShape" mc:Ignorable="w14 w15 w16se wp14">
   <w:p>
     <w:pPr>
       <w:pStyle w:val="Header"/>
@@ -2685,8 +2704,8 @@
 </file>
 
 <file path=word/numbering.xml><?xml version="1.0" encoding="utf-8"?>
-<w:numbering xmlns:ve="http://schemas.openxmlformats.org/markup-compatibility/2006" xmlns:o="urn:schemas-microsoft-com:office:office" xmlns:r="http://schemas.openxmlformats.org/officeDocument/2006/relationships" xmlns:m="http://schemas.openxmlformats.org/officeDocument/2006/math" xmlns:v="urn:schemas-microsoft-com:vml" xmlns:wp="http://schemas.openxmlformats.org/drawingml/2006/wordprocessingDrawing" xmlns:w10="urn:schemas-microsoft-com:office:word" xmlns:w="http://schemas.openxmlformats.org/wordprocessingml/2006/main" xmlns:wne="http://schemas.microsoft.com/office/word/2006/wordml">
-  <w:abstractNum w:abstractNumId="0">
+<w:numbering xmlns:wpc="http://schemas.microsoft.com/office/word/2010/wordprocessingCanvas" xmlns:cx="http://schemas.microsoft.com/office/drawing/2014/chartex" xmlns:cx1="http://schemas.microsoft.com/office/drawing/2015/9/8/chartex" xmlns:cx2="http://schemas.microsoft.com/office/drawing/2015/10/21/chartex" xmlns:mc="http://schemas.openxmlformats.org/markup-compatibility/2006" xmlns:o="urn:schemas-microsoft-com:office:office" xmlns:r="http://schemas.openxmlformats.org/officeDocument/2006/relationships" xmlns:m="http://schemas.openxmlformats.org/officeDocument/2006/math" xmlns:v="urn:schemas-microsoft-com:vml" xmlns:wp14="http://schemas.microsoft.com/office/word/2010/wordprocessingDrawing" xmlns:wp="http://schemas.openxmlformats.org/drawingml/2006/wordprocessingDrawing" xmlns:w10="urn:schemas-microsoft-com:office:word" xmlns:w="http://schemas.openxmlformats.org/wordprocessingml/2006/main" xmlns:w14="http://schemas.microsoft.com/office/word/2010/wordml" xmlns:w15="http://schemas.microsoft.com/office/word/2012/wordml" xmlns:w16se="http://schemas.microsoft.com/office/word/2015/wordml/symex" xmlns:wpg="http://schemas.microsoft.com/office/word/2010/wordprocessingGroup" xmlns:wpi="http://schemas.microsoft.com/office/word/2010/wordprocessingInk" xmlns:wne="http://schemas.microsoft.com/office/word/2006/wordml" xmlns:wps="http://schemas.microsoft.com/office/word/2010/wordprocessingShape" mc:Ignorable="w14 w15 w16se wp14">
+  <w:abstractNum w:abstractNumId="0" w15:restartNumberingAfterBreak="0">
     <w:nsid w:val="086C4861"/>
     <w:multiLevelType w:val="hybridMultilevel"/>
     <w:tmpl w:val="A6EEAC9C"/>
@@ -2775,7 +2794,7 @@
       </w:pPr>
     </w:lvl>
   </w:abstractNum>
-  <w:abstractNum w:abstractNumId="1">
+  <w:abstractNum w:abstractNumId="1" w15:restartNumberingAfterBreak="0">
     <w:nsid w:val="201A4D67"/>
     <w:multiLevelType w:val="hybridMultilevel"/>
     <w:tmpl w:val="F850A5FC"/>
@@ -2864,7 +2883,7 @@
       </w:pPr>
     </w:lvl>
   </w:abstractNum>
-  <w:abstractNum w:abstractNumId="2">
+  <w:abstractNum w:abstractNumId="2" w15:restartNumberingAfterBreak="0">
     <w:nsid w:val="3B7C461D"/>
     <w:multiLevelType w:val="hybridMultilevel"/>
     <w:tmpl w:val="3D822B9E"/>
@@ -2953,7 +2972,7 @@
       </w:pPr>
     </w:lvl>
   </w:abstractNum>
-  <w:abstractNum w:abstractNumId="3">
+  <w:abstractNum w:abstractNumId="3" w15:restartNumberingAfterBreak="0">
     <w:nsid w:val="3B8C2A29"/>
     <w:multiLevelType w:val="hybridMultilevel"/>
     <w:tmpl w:val="3DD8D7DC"/>
@@ -3066,7 +3085,7 @@
       </w:rPr>
     </w:lvl>
   </w:abstractNum>
-  <w:abstractNum w:abstractNumId="4">
+  <w:abstractNum w:abstractNumId="4" w15:restartNumberingAfterBreak="0">
     <w:nsid w:val="52747757"/>
     <w:multiLevelType w:val="hybridMultilevel"/>
     <w:tmpl w:val="62B4FC06"/>
@@ -3155,7 +3174,7 @@
       </w:pPr>
     </w:lvl>
   </w:abstractNum>
-  <w:abstractNum w:abstractNumId="5">
+  <w:abstractNum w:abstractNumId="5" w15:restartNumberingAfterBreak="0">
     <w:nsid w:val="5CD76C62"/>
     <w:multiLevelType w:val="hybridMultilevel"/>
     <w:tmpl w:val="6C349666"/>
@@ -3268,7 +3287,7 @@
 </file>
 
 <file path=word/styles.xml><?xml version="1.0" encoding="utf-8"?>
-<w:styles xmlns:r="http://schemas.openxmlformats.org/officeDocument/2006/relationships" xmlns:w="http://schemas.openxmlformats.org/wordprocessingml/2006/main">
+<w:styles xmlns:mc="http://schemas.openxmlformats.org/markup-compatibility/2006" xmlns:r="http://schemas.openxmlformats.org/officeDocument/2006/relationships" xmlns:w="http://schemas.openxmlformats.org/wordprocessingml/2006/main" xmlns:w14="http://schemas.microsoft.com/office/word/2010/wordml" xmlns:w15="http://schemas.microsoft.com/office/word/2012/wordml" xmlns:w16se="http://schemas.microsoft.com/office/word/2015/wordml/symex" mc:Ignorable="w14 w15 w16se">
   <w:docDefaults>
     <w:rPrDefault>
       <w:rPr>
@@ -3284,148 +3303,379 @@
       </w:pPr>
     </w:pPrDefault>
   </w:docDefaults>
-  <w:latentStyles w:defLockedState="0" w:defUIPriority="99" w:defSemiHidden="1" w:defUnhideWhenUsed="1" w:defQFormat="0" w:count="267">
-    <w:lsdException w:name="Normal" w:semiHidden="0" w:uiPriority="0" w:unhideWhenUsed="0" w:qFormat="1"/>
-    <w:lsdException w:name="heading 1" w:semiHidden="0" w:uiPriority="9" w:unhideWhenUsed="0" w:qFormat="1"/>
-    <w:lsdException w:name="heading 2" w:uiPriority="9" w:qFormat="1"/>
-    <w:lsdException w:name="heading 3" w:uiPriority="9" w:qFormat="1"/>
-    <w:lsdException w:name="heading 4" w:uiPriority="9" w:qFormat="1"/>
-    <w:lsdException w:name="heading 5" w:uiPriority="9" w:qFormat="1"/>
-    <w:lsdException w:name="heading 6" w:uiPriority="9" w:qFormat="1"/>
-    <w:lsdException w:name="heading 7" w:uiPriority="9" w:qFormat="1"/>
-    <w:lsdException w:name="heading 8" w:uiPriority="9" w:qFormat="1"/>
-    <w:lsdException w:name="heading 9" w:uiPriority="9" w:qFormat="1"/>
-    <w:lsdException w:name="toc 1" w:uiPriority="39"/>
-    <w:lsdException w:name="toc 2" w:uiPriority="39"/>
-    <w:lsdException w:name="toc 3" w:uiPriority="39"/>
-    <w:lsdException w:name="toc 4" w:uiPriority="39"/>
-    <w:lsdException w:name="toc 5" w:uiPriority="39"/>
-    <w:lsdException w:name="toc 6" w:uiPriority="39"/>
-    <w:lsdException w:name="toc 7" w:uiPriority="39"/>
-    <w:lsdException w:name="toc 8" w:uiPriority="39"/>
-    <w:lsdException w:name="toc 9" w:uiPriority="39"/>
-    <w:lsdException w:name="annotation text" w:uiPriority="0"/>
-    <w:lsdException w:name="header" w:uiPriority="0"/>
-    <w:lsdException w:name="footer" w:uiPriority="0"/>
-    <w:lsdException w:name="caption" w:uiPriority="35" w:qFormat="1"/>
-    <w:lsdException w:name="annotation reference" w:uiPriority="0"/>
-    <w:lsdException w:name="Title" w:semiHidden="0" w:uiPriority="10" w:unhideWhenUsed="0" w:qFormat="1"/>
-    <w:lsdException w:name="Default Paragraph Font" w:uiPriority="1"/>
-    <w:lsdException w:name="Subtitle" w:semiHidden="0" w:uiPriority="11" w:unhideWhenUsed="0" w:qFormat="1"/>
-    <w:lsdException w:name="Strong" w:semiHidden="0" w:uiPriority="22" w:unhideWhenUsed="0" w:qFormat="1"/>
-    <w:lsdException w:name="Emphasis" w:semiHidden="0" w:uiPriority="20" w:unhideWhenUsed="0" w:qFormat="1"/>
-    <w:lsdException w:name="Table Grid" w:semiHidden="0" w:uiPriority="0" w:unhideWhenUsed="0"/>
-    <w:lsdException w:name="Placeholder Text" w:unhideWhenUsed="0"/>
-    <w:lsdException w:name="No Spacing" w:semiHidden="0" w:uiPriority="1" w:unhideWhenUsed="0" w:qFormat="1"/>
-    <w:lsdException w:name="Light Shading" w:semiHidden="0" w:uiPriority="60" w:unhideWhenUsed="0"/>
-    <w:lsdException w:name="Light List" w:semiHidden="0" w:uiPriority="61" w:unhideWhenUsed="0"/>
-    <w:lsdException w:name="Light Grid" w:semiHidden="0" w:uiPriority="62" w:unhideWhenUsed="0"/>
-    <w:lsdException w:name="Medium Shading 1" w:semiHidden="0" w:uiPriority="63" w:unhideWhenUsed="0"/>
-    <w:lsdException w:name="Medium Shading 2" w:semiHidden="0" w:uiPriority="64" w:unhideWhenUsed="0"/>
-    <w:lsdException w:name="Medium List 1" w:semiHidden="0" w:uiPriority="65" w:unhideWhenUsed="0"/>
-    <w:lsdException w:name="Medium List 2" w:semiHidden="0" w:uiPriority="66" w:unhideWhenUsed="0"/>
-    <w:lsdException w:name="Medium Grid 1" w:semiHidden="0" w:uiPriority="67" w:unhideWhenUsed="0"/>
-    <w:lsdException w:name="Medium Grid 2" w:semiHidden="0" w:uiPriority="68" w:unhideWhenUsed="0"/>
-    <w:lsdException w:name="Medium Grid 3" w:semiHidden="0" w:uiPriority="69" w:unhideWhenUsed="0"/>
-    <w:lsdException w:name="Dark List" w:semiHidden="0" w:uiPriority="70" w:unhideWhenUsed="0"/>
-    <w:lsdException w:name="Colorful Shading" w:semiHidden="0" w:uiPriority="71" w:unhideWhenUsed="0"/>
-    <w:lsdException w:name="Colorful List" w:semiHidden="0" w:uiPriority="72" w:unhideWhenUsed="0"/>
-    <w:lsdException w:name="Colorful Grid" w:semiHidden="0" w:uiPriority="73" w:unhideWhenUsed="0"/>
-    <w:lsdException w:name="Light Shading Accent 1" w:semiHidden="0" w:uiPriority="60" w:unhideWhenUsed="0"/>
-    <w:lsdException w:name="Light List Accent 1" w:semiHidden="0" w:uiPriority="61" w:unhideWhenUsed="0"/>
-    <w:lsdException w:name="Light Grid Accent 1" w:semiHidden="0" w:uiPriority="62" w:unhideWhenUsed="0"/>
-    <w:lsdException w:name="Medium Shading 1 Accent 1" w:semiHidden="0" w:uiPriority="63" w:unhideWhenUsed="0"/>
-    <w:lsdException w:name="Medium Shading 2 Accent 1" w:semiHidden="0" w:uiPriority="64" w:unhideWhenUsed="0"/>
-    <w:lsdException w:name="Medium List 1 Accent 1" w:semiHidden="0" w:uiPriority="65" w:unhideWhenUsed="0"/>
-    <w:lsdException w:name="Revision" w:unhideWhenUsed="0"/>
-    <w:lsdException w:name="List Paragraph" w:semiHidden="0" w:uiPriority="34" w:unhideWhenUsed="0" w:qFormat="1"/>
-    <w:lsdException w:name="Quote" w:semiHidden="0" w:uiPriority="29" w:unhideWhenUsed="0" w:qFormat="1"/>
-    <w:lsdException w:name="Intense Quote" w:semiHidden="0" w:uiPriority="30" w:unhideWhenUsed="0" w:qFormat="1"/>
-    <w:lsdException w:name="Medium List 2 Accent 1" w:semiHidden="0" w:uiPriority="66" w:unhideWhenUsed="0"/>
-    <w:lsdException w:name="Medium Grid 1 Accent 1" w:semiHidden="0" w:uiPriority="67" w:unhideWhenUsed="0"/>
-    <w:lsdException w:name="Medium Grid 2 Accent 1" w:semiHidden="0" w:uiPriority="68" w:unhideWhenUsed="0"/>
-    <w:lsdException w:name="Medium Grid 3 Accent 1" w:semiHidden="0" w:uiPriority="69" w:unhideWhenUsed="0"/>
-    <w:lsdException w:name="Dark List Accent 1" w:semiHidden="0" w:uiPriority="70" w:unhideWhenUsed="0"/>
-    <w:lsdException w:name="Colorful Shading Accent 1" w:semiHidden="0" w:uiPriority="71" w:unhideWhenUsed="0"/>
-    <w:lsdException w:name="Colorful List Accent 1" w:semiHidden="0" w:uiPriority="72" w:unhideWhenUsed="0"/>
-    <w:lsdException w:name="Colorful Grid Accent 1" w:semiHidden="0" w:uiPriority="73" w:unhideWhenUsed="0"/>
-    <w:lsdException w:name="Light Shading Accent 2" w:semiHidden="0" w:uiPriority="60" w:unhideWhenUsed="0"/>
-    <w:lsdException w:name="Light List Accent 2" w:semiHidden="0" w:uiPriority="61" w:unhideWhenUsed="0"/>
-    <w:lsdException w:name="Light Grid Accent 2" w:semiHidden="0" w:uiPriority="62" w:unhideWhenUsed="0"/>
-    <w:lsdException w:name="Medium Shading 1 Accent 2" w:semiHidden="0" w:uiPriority="63" w:unhideWhenUsed="0"/>
-    <w:lsdException w:name="Medium Shading 2 Accent 2" w:semiHidden="0" w:uiPriority="64" w:unhideWhenUsed="0"/>
-    <w:lsdException w:name="Medium List 1 Accent 2" w:semiHidden="0" w:uiPriority="65" w:unhideWhenUsed="0"/>
-    <w:lsdException w:name="Medium List 2 Accent 2" w:semiHidden="0" w:uiPriority="66" w:unhideWhenUsed="0"/>
-    <w:lsdException w:name="Medium Grid 1 Accent 2" w:semiHidden="0" w:uiPriority="67" w:unhideWhenUsed="0"/>
-    <w:lsdException w:name="Medium Grid 2 Accent 2" w:semiHidden="0" w:uiPriority="68" w:unhideWhenUsed="0"/>
-    <w:lsdException w:name="Medium Grid 3 Accent 2" w:semiHidden="0" w:uiPriority="69" w:unhideWhenUsed="0"/>
-    <w:lsdException w:name="Dark List Accent 2" w:semiHidden="0" w:uiPriority="70" w:unhideWhenUsed="0"/>
-    <w:lsdException w:name="Colorful Shading Accent 2" w:semiHidden="0" w:uiPriority="71" w:unhideWhenUsed="0"/>
-    <w:lsdException w:name="Colorful List Accent 2" w:semiHidden="0" w:uiPriority="72" w:unhideWhenUsed="0"/>
-    <w:lsdException w:name="Colorful Grid Accent 2" w:semiHidden="0" w:uiPriority="73" w:unhideWhenUsed="0"/>
-    <w:lsdException w:name="Light Shading Accent 3" w:semiHidden="0" w:uiPriority="60" w:unhideWhenUsed="0"/>
-    <w:lsdException w:name="Light List Accent 3" w:semiHidden="0" w:uiPriority="61" w:unhideWhenUsed="0"/>
-    <w:lsdException w:name="Light Grid Accent 3" w:semiHidden="0" w:uiPriority="62" w:unhideWhenUsed="0"/>
-    <w:lsdException w:name="Medium Shading 1 Accent 3" w:semiHidden="0" w:uiPriority="63" w:unhideWhenUsed="0"/>
-    <w:lsdException w:name="Medium Shading 2 Accent 3" w:semiHidden="0" w:uiPriority="64" w:unhideWhenUsed="0"/>
-    <w:lsdException w:name="Medium List 1 Accent 3" w:semiHidden="0" w:uiPriority="65" w:unhideWhenUsed="0"/>
-    <w:lsdException w:name="Medium List 2 Accent 3" w:semiHidden="0" w:uiPriority="66" w:unhideWhenUsed="0"/>
-    <w:lsdException w:name="Medium Grid 1 Accent 3" w:semiHidden="0" w:uiPriority="67" w:unhideWhenUsed="0"/>
-    <w:lsdException w:name="Medium Grid 2 Accent 3" w:semiHidden="0" w:uiPriority="68" w:unhideWhenUsed="0"/>
-    <w:lsdException w:name="Medium Grid 3 Accent 3" w:semiHidden="0" w:uiPriority="69" w:unhideWhenUsed="0"/>
-    <w:lsdException w:name="Dark List Accent 3" w:semiHidden="0" w:uiPriority="70" w:unhideWhenUsed="0"/>
-    <w:lsdException w:name="Colorful Shading Accent 3" w:semiHidden="0" w:uiPriority="71" w:unhideWhenUsed="0"/>
-    <w:lsdException w:name="Colorful List Accent 3" w:semiHidden="0" w:uiPriority="72" w:unhideWhenUsed="0"/>
-    <w:lsdException w:name="Colorful Grid Accent 3" w:semiHidden="0" w:uiPriority="73" w:unhideWhenUsed="0"/>
-    <w:lsdException w:name="Light Shading Accent 4" w:semiHidden="0" w:uiPriority="60" w:unhideWhenUsed="0"/>
-    <w:lsdException w:name="Light List Accent 4" w:semiHidden="0" w:uiPriority="61" w:unhideWhenUsed="0"/>
-    <w:lsdException w:name="Light Grid Accent 4" w:semiHidden="0" w:uiPriority="62" w:unhideWhenUsed="0"/>
-    <w:lsdException w:name="Medium Shading 1 Accent 4" w:semiHidden="0" w:uiPriority="63" w:unhideWhenUsed="0"/>
-    <w:lsdException w:name="Medium Shading 2 Accent 4" w:semiHidden="0" w:uiPriority="64" w:unhideWhenUsed="0"/>
-    <w:lsdException w:name="Medium List 1 Accent 4" w:semiHidden="0" w:uiPriority="65" w:unhideWhenUsed="0"/>
-    <w:lsdException w:name="Medium List 2 Accent 4" w:semiHidden="0" w:uiPriority="66" w:unhideWhenUsed="0"/>
-    <w:lsdException w:name="Medium Grid 1 Accent 4" w:semiHidden="0" w:uiPriority="67" w:unhideWhenUsed="0"/>
-    <w:lsdException w:name="Medium Grid 2 Accent 4" w:semiHidden="0" w:uiPriority="68" w:unhideWhenUsed="0"/>
-    <w:lsdException w:name="Medium Grid 3 Accent 4" w:semiHidden="0" w:uiPriority="69" w:unhideWhenUsed="0"/>
-    <w:lsdException w:name="Dark List Accent 4" w:semiHidden="0" w:uiPriority="70" w:unhideWhenUsed="0"/>
-    <w:lsdException w:name="Colorful Shading Accent 4" w:semiHidden="0" w:uiPriority="71" w:unhideWhenUsed="0"/>
-    <w:lsdException w:name="Colorful List Accent 4" w:semiHidden="0" w:uiPriority="72" w:unhideWhenUsed="0"/>
-    <w:lsdException w:name="Colorful Grid Accent 4" w:semiHidden="0" w:uiPriority="73" w:unhideWhenUsed="0"/>
-    <w:lsdException w:name="Light Shading Accent 5" w:semiHidden="0" w:uiPriority="60" w:unhideWhenUsed="0"/>
-    <w:lsdException w:name="Light List Accent 5" w:semiHidden="0" w:uiPriority="61" w:unhideWhenUsed="0"/>
-    <w:lsdException w:name="Light Grid Accent 5" w:semiHidden="0" w:uiPriority="62" w:unhideWhenUsed="0"/>
-    <w:lsdException w:name="Medium Shading 1 Accent 5" w:semiHidden="0" w:uiPriority="63" w:unhideWhenUsed="0"/>
-    <w:lsdException w:name="Medium Shading 2 Accent 5" w:semiHidden="0" w:uiPriority="64" w:unhideWhenUsed="0"/>
-    <w:lsdException w:name="Medium List 1 Accent 5" w:semiHidden="0" w:uiPriority="65" w:unhideWhenUsed="0"/>
-    <w:lsdException w:name="Medium List 2 Accent 5" w:semiHidden="0" w:uiPriority="66" w:unhideWhenUsed="0"/>
-    <w:lsdException w:name="Medium Grid 1 Accent 5" w:semiHidden="0" w:uiPriority="67" w:unhideWhenUsed="0"/>
-    <w:lsdException w:name="Medium Grid 2 Accent 5" w:semiHidden="0" w:uiPriority="68" w:unhideWhenUsed="0"/>
-    <w:lsdException w:name="Medium Grid 3 Accent 5" w:semiHidden="0" w:uiPriority="69" w:unhideWhenUsed="0"/>
-    <w:lsdException w:name="Dark List Accent 5" w:semiHidden="0" w:uiPriority="70" w:unhideWhenUsed="0"/>
-    <w:lsdException w:name="Colorful Shading Accent 5" w:semiHidden="0" w:uiPriority="71" w:unhideWhenUsed="0"/>
-    <w:lsdException w:name="Colorful List Accent 5" w:semiHidden="0" w:uiPriority="72" w:unhideWhenUsed="0"/>
-    <w:lsdException w:name="Colorful Grid Accent 5" w:semiHidden="0" w:uiPriority="73" w:unhideWhenUsed="0"/>
-    <w:lsdException w:name="Light Shading Accent 6" w:semiHidden="0" w:uiPriority="60" w:unhideWhenUsed="0"/>
-    <w:lsdException w:name="Light List Accent 6" w:semiHidden="0" w:uiPriority="61" w:unhideWhenUsed="0"/>
-    <w:lsdException w:name="Light Grid Accent 6" w:semiHidden="0" w:uiPriority="62" w:unhideWhenUsed="0"/>
-    <w:lsdException w:name="Medium Shading 1 Accent 6" w:semiHidden="0" w:uiPriority="63" w:unhideWhenUsed="0"/>
-    <w:lsdException w:name="Medium Shading 2 Accent 6" w:semiHidden="0" w:uiPriority="64" w:unhideWhenUsed="0"/>
-    <w:lsdException w:name="Medium List 1 Accent 6" w:semiHidden="0" w:uiPriority="65" w:unhideWhenUsed="0"/>
-    <w:lsdException w:name="Medium List 2 Accent 6" w:semiHidden="0" w:uiPriority="66" w:unhideWhenUsed="0"/>
-    <w:lsdException w:name="Medium Grid 1 Accent 6" w:semiHidden="0" w:uiPriority="67" w:unhideWhenUsed="0"/>
-    <w:lsdException w:name="Medium Grid 2 Accent 6" w:semiHidden="0" w:uiPriority="68" w:unhideWhenUsed="0"/>
-    <w:lsdException w:name="Medium Grid 3 Accent 6" w:semiHidden="0" w:uiPriority="69" w:unhideWhenUsed="0"/>
-    <w:lsdException w:name="Dark List Accent 6" w:semiHidden="0" w:uiPriority="70" w:unhideWhenUsed="0"/>
-    <w:lsdException w:name="Colorful Shading Accent 6" w:semiHidden="0" w:uiPriority="71" w:unhideWhenUsed="0"/>
-    <w:lsdException w:name="Colorful List Accent 6" w:semiHidden="0" w:uiPriority="72" w:unhideWhenUsed="0"/>
-    <w:lsdException w:name="Colorful Grid Accent 6" w:semiHidden="0" w:uiPriority="73" w:unhideWhenUsed="0"/>
-    <w:lsdException w:name="Subtle Emphasis" w:semiHidden="0" w:uiPriority="19" w:unhideWhenUsed="0" w:qFormat="1"/>
-    <w:lsdException w:name="Intense Emphasis" w:semiHidden="0" w:uiPriority="21" w:unhideWhenUsed="0" w:qFormat="1"/>
-    <w:lsdException w:name="Subtle Reference" w:semiHidden="0" w:uiPriority="31" w:unhideWhenUsed="0" w:qFormat="1"/>
-    <w:lsdException w:name="Intense Reference" w:semiHidden="0" w:uiPriority="32" w:unhideWhenUsed="0" w:qFormat="1"/>
-    <w:lsdException w:name="Book Title" w:semiHidden="0" w:uiPriority="33" w:unhideWhenUsed="0" w:qFormat="1"/>
-    <w:lsdException w:name="Bibliography" w:uiPriority="37"/>
-    <w:lsdException w:name="TOC Heading" w:uiPriority="39" w:qFormat="1"/>
+  <w:latentStyles w:defLockedState="0" w:defUIPriority="99" w:defSemiHidden="0" w:defUnhideWhenUsed="0" w:defQFormat="0" w:count="372">
+    <w:lsdException w:name="Normal" w:uiPriority="0" w:qFormat="1"/>
+    <w:lsdException w:name="heading 1" w:uiPriority="9" w:qFormat="1"/>
+    <w:lsdException w:name="heading 2" w:semiHidden="1" w:uiPriority="9" w:unhideWhenUsed="1" w:qFormat="1"/>
+    <w:lsdException w:name="heading 3" w:semiHidden="1" w:uiPriority="9" w:unhideWhenUsed="1" w:qFormat="1"/>
+    <w:lsdException w:name="heading 4" w:semiHidden="1" w:uiPriority="9" w:unhideWhenUsed="1" w:qFormat="1"/>
+    <w:lsdException w:name="heading 5" w:semiHidden="1" w:uiPriority="9" w:unhideWhenUsed="1" w:qFormat="1"/>
+    <w:lsdException w:name="heading 6" w:semiHidden="1" w:uiPriority="9" w:unhideWhenUsed="1" w:qFormat="1"/>
+    <w:lsdException w:name="heading 7" w:semiHidden="1" w:uiPriority="9" w:unhideWhenUsed="1" w:qFormat="1"/>
+    <w:lsdException w:name="heading 8" w:semiHidden="1" w:uiPriority="9" w:unhideWhenUsed="1" w:qFormat="1"/>
+    <w:lsdException w:name="heading 9" w:semiHidden="1" w:uiPriority="9" w:unhideWhenUsed="1" w:qFormat="1"/>
+    <w:lsdException w:name="index 1" w:semiHidden="1" w:unhideWhenUsed="1"/>
+    <w:lsdException w:name="index 2" w:semiHidden="1" w:unhideWhenUsed="1"/>
+    <w:lsdException w:name="index 3" w:semiHidden="1" w:unhideWhenUsed="1"/>
+    <w:lsdException w:name="index 4" w:semiHidden="1" w:unhideWhenUsed="1"/>
+    <w:lsdException w:name="index 5" w:semiHidden="1" w:unhideWhenUsed="1"/>
+    <w:lsdException w:name="index 6" w:semiHidden="1" w:unhideWhenUsed="1"/>
+    <w:lsdException w:name="index 7" w:semiHidden="1" w:unhideWhenUsed="1"/>
+    <w:lsdException w:name="index 8" w:semiHidden="1" w:unhideWhenUsed="1"/>
+    <w:lsdException w:name="index 9" w:semiHidden="1" w:unhideWhenUsed="1"/>
+    <w:lsdException w:name="toc 1" w:semiHidden="1" w:uiPriority="39" w:unhideWhenUsed="1"/>
+    <w:lsdException w:name="toc 2" w:semiHidden="1" w:uiPriority="39" w:unhideWhenUsed="1"/>
+    <w:lsdException w:name="toc 3" w:semiHidden="1" w:uiPriority="39" w:unhideWhenUsed="1"/>
+    <w:lsdException w:name="toc 4" w:semiHidden="1" w:uiPriority="39" w:unhideWhenUsed="1"/>
+    <w:lsdException w:name="toc 5" w:semiHidden="1" w:uiPriority="39" w:unhideWhenUsed="1"/>
+    <w:lsdException w:name="toc 6" w:semiHidden="1" w:uiPriority="39" w:unhideWhenUsed="1"/>
+    <w:lsdException w:name="toc 7" w:semiHidden="1" w:uiPriority="39" w:unhideWhenUsed="1"/>
+    <w:lsdException w:name="toc 8" w:semiHidden="1" w:uiPriority="39" w:unhideWhenUsed="1"/>
+    <w:lsdException w:name="toc 9" w:semiHidden="1" w:uiPriority="39" w:unhideWhenUsed="1"/>
+    <w:lsdException w:name="Normal Indent" w:semiHidden="1" w:unhideWhenUsed="1"/>
+    <w:lsdException w:name="footnote text" w:semiHidden="1" w:unhideWhenUsed="1"/>
+    <w:lsdException w:name="annotation text" w:semiHidden="1" w:uiPriority="0" w:unhideWhenUsed="1"/>
+    <w:lsdException w:name="header" w:semiHidden="1" w:uiPriority="0" w:unhideWhenUsed="1"/>
+    <w:lsdException w:name="footer" w:semiHidden="1" w:uiPriority="0" w:unhideWhenUsed="1"/>
+    <w:lsdException w:name="index heading" w:semiHidden="1" w:unhideWhenUsed="1"/>
+    <w:lsdException w:name="caption" w:semiHidden="1" w:uiPriority="35" w:unhideWhenUsed="1" w:qFormat="1"/>
+    <w:lsdException w:name="table of figures" w:semiHidden="1" w:unhideWhenUsed="1"/>
+    <w:lsdException w:name="envelope address" w:semiHidden="1" w:unhideWhenUsed="1"/>
+    <w:lsdException w:name="envelope return" w:semiHidden="1" w:unhideWhenUsed="1"/>
+    <w:lsdException w:name="footnote reference" w:semiHidden="1" w:unhideWhenUsed="1"/>
+    <w:lsdException w:name="annotation reference" w:semiHidden="1" w:uiPriority="0" w:unhideWhenUsed="1"/>
+    <w:lsdException w:name="line number" w:semiHidden="1" w:unhideWhenUsed="1"/>
+    <w:lsdException w:name="page number" w:semiHidden="1" w:unhideWhenUsed="1"/>
+    <w:lsdException w:name="endnote reference" w:semiHidden="1" w:unhideWhenUsed="1"/>
+    <w:lsdException w:name="endnote text" w:semiHidden="1" w:unhideWhenUsed="1"/>
+    <w:lsdException w:name="table of authorities" w:semiHidden="1" w:unhideWhenUsed="1"/>
+    <w:lsdException w:name="macro" w:semiHidden="1" w:unhideWhenUsed="1"/>
+    <w:lsdException w:name="toa heading" w:semiHidden="1" w:unhideWhenUsed="1"/>
+    <w:lsdException w:name="List" w:semiHidden="1" w:unhideWhenUsed="1"/>
+    <w:lsdException w:name="List Bullet" w:semiHidden="1" w:unhideWhenUsed="1"/>
+    <w:lsdException w:name="List Number" w:semiHidden="1" w:unhideWhenUsed="1"/>
+    <w:lsdException w:name="List 2" w:semiHidden="1" w:unhideWhenUsed="1"/>
+    <w:lsdException w:name="List 3" w:semiHidden="1" w:unhideWhenUsed="1"/>
+    <w:lsdException w:name="List 4" w:semiHidden="1" w:unhideWhenUsed="1"/>
+    <w:lsdException w:name="List 5" w:semiHidden="1" w:unhideWhenUsed="1"/>
+    <w:lsdException w:name="List Bullet 2" w:semiHidden="1" w:unhideWhenUsed="1"/>
+    <w:lsdException w:name="List Bullet 3" w:semiHidden="1" w:unhideWhenUsed="1"/>
+    <w:lsdException w:name="List Bullet 4" w:semiHidden="1" w:unhideWhenUsed="1"/>
+    <w:lsdException w:name="List Bullet 5" w:semiHidden="1" w:unhideWhenUsed="1"/>
+    <w:lsdException w:name="List Number 2" w:semiHidden="1" w:unhideWhenUsed="1"/>
+    <w:lsdException w:name="List Number 3" w:semiHidden="1" w:unhideWhenUsed="1"/>
+    <w:lsdException w:name="List Number 4" w:semiHidden="1" w:unhideWhenUsed="1"/>
+    <w:lsdException w:name="List Number 5" w:semiHidden="1" w:unhideWhenUsed="1"/>
+    <w:lsdException w:name="Title" w:uiPriority="10" w:qFormat="1"/>
+    <w:lsdException w:name="Closing" w:semiHidden="1" w:unhideWhenUsed="1"/>
+    <w:lsdException w:name="Signature" w:semiHidden="1" w:unhideWhenUsed="1"/>
+    <w:lsdException w:name="Default Paragraph Font" w:semiHidden="1" w:uiPriority="1" w:unhideWhenUsed="1"/>
+    <w:lsdException w:name="Body Text" w:semiHidden="1" w:unhideWhenUsed="1"/>
+    <w:lsdException w:name="Body Text Indent" w:semiHidden="1" w:unhideWhenUsed="1"/>
+    <w:lsdException w:name="List Continue" w:semiHidden="1" w:unhideWhenUsed="1"/>
+    <w:lsdException w:name="List Continue 2" w:semiHidden="1" w:unhideWhenUsed="1"/>
+    <w:lsdException w:name="List Continue 3" w:semiHidden="1" w:unhideWhenUsed="1"/>
+    <w:lsdException w:name="List Continue 4" w:semiHidden="1" w:unhideWhenUsed="1"/>
+    <w:lsdException w:name="List Continue 5" w:semiHidden="1" w:unhideWhenUsed="1"/>
+    <w:lsdException w:name="Message Header" w:semiHidden="1" w:unhideWhenUsed="1"/>
+    <w:lsdException w:name="Subtitle" w:uiPriority="11" w:qFormat="1"/>
+    <w:lsdException w:name="Salutation" w:semiHidden="1" w:unhideWhenUsed="1"/>
+    <w:lsdException w:name="Date" w:semiHidden="1" w:unhideWhenUsed="1"/>
+    <w:lsdException w:name="Body Text First Indent" w:semiHidden="1" w:unhideWhenUsed="1"/>
+    <w:lsdException w:name="Body Text First Indent 2" w:semiHidden="1" w:unhideWhenUsed="1"/>
+    <w:lsdException w:name="Note Heading" w:semiHidden="1" w:unhideWhenUsed="1"/>
+    <w:lsdException w:name="Body Text 2" w:semiHidden="1" w:unhideWhenUsed="1"/>
+    <w:lsdException w:name="Body Text 3" w:semiHidden="1" w:unhideWhenUsed="1"/>
+    <w:lsdException w:name="Body Text Indent 2" w:semiHidden="1" w:unhideWhenUsed="1"/>
+    <w:lsdException w:name="Body Text Indent 3" w:semiHidden="1" w:unhideWhenUsed="1"/>
+    <w:lsdException w:name="Block Text" w:semiHidden="1" w:unhideWhenUsed="1"/>
+    <w:lsdException w:name="Hyperlink" w:semiHidden="1" w:unhideWhenUsed="1"/>
+    <w:lsdException w:name="FollowedHyperlink" w:semiHidden="1" w:unhideWhenUsed="1"/>
+    <w:lsdException w:name="Strong" w:uiPriority="22" w:qFormat="1"/>
+    <w:lsdException w:name="Emphasis" w:uiPriority="20" w:qFormat="1"/>
+    <w:lsdException w:name="Document Map" w:semiHidden="1" w:unhideWhenUsed="1"/>
+    <w:lsdException w:name="Plain Text" w:semiHidden="1" w:unhideWhenUsed="1"/>
+    <w:lsdException w:name="E-mail Signature" w:semiHidden="1" w:unhideWhenUsed="1"/>
+    <w:lsdException w:name="HTML Top of Form" w:semiHidden="1" w:unhideWhenUsed="1"/>
+    <w:lsdException w:name="HTML Bottom of Form" w:semiHidden="1" w:unhideWhenUsed="1"/>
+    <w:lsdException w:name="Normal (Web)" w:semiHidden="1" w:unhideWhenUsed="1"/>
+    <w:lsdException w:name="HTML Acronym" w:semiHidden="1" w:unhideWhenUsed="1"/>
+    <w:lsdException w:name="HTML Address" w:semiHidden="1" w:unhideWhenUsed="1"/>
+    <w:lsdException w:name="HTML Cite" w:semiHidden="1" w:unhideWhenUsed="1"/>
+    <w:lsdException w:name="HTML Code" w:semiHidden="1" w:unhideWhenUsed="1"/>
+    <w:lsdException w:name="HTML Definition" w:semiHidden="1" w:unhideWhenUsed="1"/>
+    <w:lsdException w:name="HTML Keyboard" w:semiHidden="1" w:unhideWhenUsed="1"/>
+    <w:lsdException w:name="HTML Preformatted" w:semiHidden="1" w:unhideWhenUsed="1"/>
+    <w:lsdException w:name="HTML Sample" w:semiHidden="1" w:unhideWhenUsed="1"/>
+    <w:lsdException w:name="HTML Typewriter" w:semiHidden="1" w:unhideWhenUsed="1"/>
+    <w:lsdException w:name="HTML Variable" w:semiHidden="1" w:unhideWhenUsed="1"/>
+    <w:lsdException w:name="Normal Table" w:semiHidden="1" w:unhideWhenUsed="1"/>
+    <w:lsdException w:name="annotation subject" w:semiHidden="1" w:unhideWhenUsed="1"/>
+    <w:lsdException w:name="No List" w:semiHidden="1" w:unhideWhenUsed="1"/>
+    <w:lsdException w:name="Outline List 1" w:semiHidden="1" w:unhideWhenUsed="1"/>
+    <w:lsdException w:name="Outline List 2" w:semiHidden="1" w:unhideWhenUsed="1"/>
+    <w:lsdException w:name="Outline List 3" w:semiHidden="1" w:unhideWhenUsed="1"/>
+    <w:lsdException w:name="Table Simple 1" w:semiHidden="1" w:unhideWhenUsed="1"/>
+    <w:lsdException w:name="Table Simple 2" w:semiHidden="1" w:unhideWhenUsed="1"/>
+    <w:lsdException w:name="Table Simple 3" w:semiHidden="1" w:unhideWhenUsed="1"/>
+    <w:lsdException w:name="Table Classic 1" w:semiHidden="1" w:unhideWhenUsed="1"/>
+    <w:lsdException w:name="Table Classic 2" w:semiHidden="1" w:unhideWhenUsed="1"/>
+    <w:lsdException w:name="Table Classic 3" w:semiHidden="1" w:unhideWhenUsed="1"/>
+    <w:lsdException w:name="Table Classic 4" w:semiHidden="1" w:unhideWhenUsed="1"/>
+    <w:lsdException w:name="Table Colorful 1" w:semiHidden="1" w:unhideWhenUsed="1"/>
+    <w:lsdException w:name="Table Colorful 2" w:semiHidden="1" w:unhideWhenUsed="1"/>
+    <w:lsdException w:name="Table Colorful 3" w:semiHidden="1" w:unhideWhenUsed="1"/>
+    <w:lsdException w:name="Table Columns 1" w:semiHidden="1" w:unhideWhenUsed="1"/>
+    <w:lsdException w:name="Table Columns 2" w:semiHidden="1" w:unhideWhenUsed="1"/>
+    <w:lsdException w:name="Table Columns 3" w:semiHidden="1" w:unhideWhenUsed="1"/>
+    <w:lsdException w:name="Table Columns 4" w:semiHidden="1" w:unhideWhenUsed="1"/>
+    <w:lsdException w:name="Table Columns 5" w:semiHidden="1" w:unhideWhenUsed="1"/>
+    <w:lsdException w:name="Table Grid 1" w:semiHidden="1" w:unhideWhenUsed="1"/>
+    <w:lsdException w:name="Table Grid 2" w:semiHidden="1" w:unhideWhenUsed="1"/>
+    <w:lsdException w:name="Table Grid 3" w:semiHidden="1" w:unhideWhenUsed="1"/>
+    <w:lsdException w:name="Table Grid 4" w:semiHidden="1" w:unhideWhenUsed="1"/>
+    <w:lsdException w:name="Table Grid 5" w:semiHidden="1" w:unhideWhenUsed="1"/>
+    <w:lsdException w:name="Table Grid 6" w:semiHidden="1" w:unhideWhenUsed="1"/>
+    <w:lsdException w:name="Table Grid 7" w:semiHidden="1" w:unhideWhenUsed="1"/>
+    <w:lsdException w:name="Table Grid 8" w:semiHidden="1" w:unhideWhenUsed="1"/>
+    <w:lsdException w:name="Table List 1" w:semiHidden="1" w:unhideWhenUsed="1"/>
+    <w:lsdException w:name="Table List 2" w:semiHidden="1" w:unhideWhenUsed="1"/>
+    <w:lsdException w:name="Table List 3" w:semiHidden="1" w:unhideWhenUsed="1"/>
+    <w:lsdException w:name="Table List 4" w:semiHidden="1" w:unhideWhenUsed="1"/>
+    <w:lsdException w:name="Table List 5" w:semiHidden="1" w:unhideWhenUsed="1"/>
+    <w:lsdException w:name="Table List 6" w:semiHidden="1" w:unhideWhenUsed="1"/>
+    <w:lsdException w:name="Table List 7" w:semiHidden="1" w:unhideWhenUsed="1"/>
+    <w:lsdException w:name="Table List 8" w:semiHidden="1" w:unhideWhenUsed="1"/>
+    <w:lsdException w:name="Table 3D effects 1" w:semiHidden="1" w:unhideWhenUsed="1"/>
+    <w:lsdException w:name="Table 3D effects 2" w:semiHidden="1" w:unhideWhenUsed="1"/>
+    <w:lsdException w:name="Table 3D effects 3" w:semiHidden="1" w:unhideWhenUsed="1"/>
+    <w:lsdException w:name="Table Contemporary" w:semiHidden="1" w:unhideWhenUsed="1"/>
+    <w:lsdException w:name="Table Elegant" w:semiHidden="1" w:unhideWhenUsed="1"/>
+    <w:lsdException w:name="Table Professional" w:semiHidden="1" w:unhideWhenUsed="1"/>
+    <w:lsdException w:name="Table Subtle 1" w:semiHidden="1" w:unhideWhenUsed="1"/>
+    <w:lsdException w:name="Table Subtle 2" w:semiHidden="1" w:unhideWhenUsed="1"/>
+    <w:lsdException w:name="Table Web 1" w:semiHidden="1" w:unhideWhenUsed="1"/>
+    <w:lsdException w:name="Table Web 2" w:semiHidden="1" w:unhideWhenUsed="1"/>
+    <w:lsdException w:name="Table Web 3" w:semiHidden="1" w:unhideWhenUsed="1"/>
+    <w:lsdException w:name="Balloon Text" w:semiHidden="1" w:unhideWhenUsed="1"/>
+    <w:lsdException w:name="Table Grid" w:uiPriority="0"/>
+    <w:lsdException w:name="Table Theme" w:semiHidden="1" w:unhideWhenUsed="1"/>
+    <w:lsdException w:name="Placeholder Text" w:semiHidden="1"/>
+    <w:lsdException w:name="No Spacing" w:uiPriority="1" w:qFormat="1"/>
+    <w:lsdException w:name="Light Shading" w:uiPriority="60"/>
+    <w:lsdException w:name="Light List" w:uiPriority="61"/>
+    <w:lsdException w:name="Light Grid" w:uiPriority="62"/>
+    <w:lsdException w:name="Medium Shading 1" w:uiPriority="63"/>
+    <w:lsdException w:name="Medium Shading 2" w:uiPriority="64"/>
+    <w:lsdException w:name="Medium List 1" w:uiPriority="65"/>
+    <w:lsdException w:name="Medium List 2" w:uiPriority="66"/>
+    <w:lsdException w:name="Medium Grid 1" w:uiPriority="67"/>
+    <w:lsdException w:name="Medium Grid 2" w:uiPriority="68"/>
+    <w:lsdException w:name="Medium Grid 3" w:uiPriority="69"/>
+    <w:lsdException w:name="Dark List" w:uiPriority="70"/>
+    <w:lsdException w:name="Colorful Shading" w:uiPriority="71"/>
+    <w:lsdException w:name="Colorful List" w:uiPriority="72"/>
+    <w:lsdException w:name="Colorful Grid" w:uiPriority="73"/>
+    <w:lsdException w:name="Light Shading Accent 1" w:uiPriority="60"/>
+    <w:lsdException w:name="Light List Accent 1" w:uiPriority="61"/>
+    <w:lsdException w:name="Light Grid Accent 1" w:uiPriority="62"/>
+    <w:lsdException w:name="Medium Shading 1 Accent 1" w:uiPriority="63"/>
+    <w:lsdException w:name="Medium Shading 2 Accent 1" w:uiPriority="64"/>
+    <w:lsdException w:name="Medium List 1 Accent 1" w:uiPriority="65"/>
+    <w:lsdException w:name="Revision" w:semiHidden="1"/>
+    <w:lsdException w:name="List Paragraph" w:uiPriority="34" w:qFormat="1"/>
+    <w:lsdException w:name="Quote" w:uiPriority="29" w:qFormat="1"/>
+    <w:lsdException w:name="Intense Quote" w:uiPriority="30" w:qFormat="1"/>
+    <w:lsdException w:name="Medium List 2 Accent 1" w:uiPriority="66"/>
+    <w:lsdException w:name="Medium Grid 1 Accent 1" w:uiPriority="67"/>
+    <w:lsdException w:name="Medium Grid 2 Accent 1" w:uiPriority="68"/>
+    <w:lsdException w:name="Medium Grid 3 Accent 1" w:uiPriority="69"/>
+    <w:lsdException w:name="Dark List Accent 1" w:uiPriority="70"/>
+    <w:lsdException w:name="Colorful Shading Accent 1" w:uiPriority="71"/>
+    <w:lsdException w:name="Colorful List Accent 1" w:uiPriority="72"/>
+    <w:lsdException w:name="Colorful Grid Accent 1" w:uiPriority="73"/>
+    <w:lsdException w:name="Light Shading Accent 2" w:uiPriority="60"/>
+    <w:lsdException w:name="Light List Accent 2" w:uiPriority="61"/>
+    <w:lsdException w:name="Light Grid Accent 2" w:uiPriority="62"/>
+    <w:lsdException w:name="Medium Shading 1 Accent 2" w:uiPriority="63"/>
+    <w:lsdException w:name="Medium Shading 2 Accent 2" w:uiPriority="64"/>
+    <w:lsdException w:name="Medium List 1 Accent 2" w:uiPriority="65"/>
+    <w:lsdException w:name="Medium List 2 Accent 2" w:uiPriority="66"/>
+    <w:lsdException w:name="Medium Grid 1 Accent 2" w:uiPriority="67"/>
+    <w:lsdException w:name="Medium Grid 2 Accent 2" w:uiPriority="68"/>
+    <w:lsdException w:name="Medium Grid 3 Accent 2" w:uiPriority="69"/>
+    <w:lsdException w:name="Dark List Accent 2" w:uiPriority="70"/>
+    <w:lsdException w:name="Colorful Shading Accent 2" w:uiPriority="71"/>
+    <w:lsdException w:name="Colorful List Accent 2" w:uiPriority="72"/>
+    <w:lsdException w:name="Colorful Grid Accent 2" w:uiPriority="73"/>
+    <w:lsdException w:name="Light Shading Accent 3" w:uiPriority="60"/>
+    <w:lsdException w:name="Light List Accent 3" w:uiPriority="61"/>
+    <w:lsdException w:name="Light Grid Accent 3" w:uiPriority="62"/>
+    <w:lsdException w:name="Medium Shading 1 Accent 3" w:uiPriority="63"/>
+    <w:lsdException w:name="Medium Shading 2 Accent 3" w:uiPriority="64"/>
+    <w:lsdException w:name="Medium List 1 Accent 3" w:uiPriority="65"/>
+    <w:lsdException w:name="Medium List 2 Accent 3" w:uiPriority="66"/>
+    <w:lsdException w:name="Medium Grid 1 Accent 3" w:uiPriority="67"/>
+    <w:lsdException w:name="Medium Grid 2 Accent 3" w:uiPriority="68"/>
+    <w:lsdException w:name="Medium Grid 3 Accent 3" w:uiPriority="69"/>
+    <w:lsdException w:name="Dark List Accent 3" w:uiPriority="70"/>
+    <w:lsdException w:name="Colorful Shading Accent 3" w:uiPriority="71"/>
+    <w:lsdException w:name="Colorful List Accent 3" w:uiPriority="72"/>
+    <w:lsdException w:name="Colorful Grid Accent 3" w:uiPriority="73"/>
+    <w:lsdException w:name="Light Shading Accent 4" w:uiPriority="60"/>
+    <w:lsdException w:name="Light List Accent 4" w:uiPriority="61"/>
+    <w:lsdException w:name="Light Grid Accent 4" w:uiPriority="62"/>
+    <w:lsdException w:name="Medium Shading 1 Accent 4" w:uiPriority="63"/>
+    <w:lsdException w:name="Medium Shading 2 Accent 4" w:uiPriority="64"/>
+    <w:lsdException w:name="Medium List 1 Accent 4" w:uiPriority="65"/>
+    <w:lsdException w:name="Medium List 2 Accent 4" w:uiPriority="66"/>
+    <w:lsdException w:name="Medium Grid 1 Accent 4" w:uiPriority="67"/>
+    <w:lsdException w:name="Medium Grid 2 Accent 4" w:uiPriority="68"/>
+    <w:lsdException w:name="Medium Grid 3 Accent 4" w:uiPriority="69"/>
+    <w:lsdException w:name="Dark List Accent 4" w:uiPriority="70"/>
+    <w:lsdException w:name="Colorful Shading Accent 4" w:uiPriority="71"/>
+    <w:lsdException w:name="Colorful List Accent 4" w:uiPriority="72"/>
+    <w:lsdException w:name="Colorful Grid Accent 4" w:uiPriority="73"/>
+    <w:lsdException w:name="Light Shading Accent 5" w:uiPriority="60"/>
+    <w:lsdException w:name="Light List Accent 5" w:uiPriority="61"/>
+    <w:lsdException w:name="Light Grid Accent 5" w:uiPriority="62"/>
+    <w:lsdException w:name="Medium Shading 1 Accent 5" w:uiPriority="63"/>
+    <w:lsdException w:name="Medium Shading 2 Accent 5" w:uiPriority="64"/>
+    <w:lsdException w:name="Medium List 1 Accent 5" w:uiPriority="65"/>
+    <w:lsdException w:name="Medium List 2 Accent 5" w:uiPriority="66"/>
+    <w:lsdException w:name="Medium Grid 1 Accent 5" w:uiPriority="67"/>
+    <w:lsdException w:name="Medium Grid 2 Accent 5" w:uiPriority="68"/>
+    <w:lsdException w:name="Medium Grid 3 Accent 5" w:uiPriority="69"/>
+    <w:lsdException w:name="Dark List Accent 5" w:uiPriority="70"/>
+    <w:lsdException w:name="Colorful Shading Accent 5" w:uiPriority="71"/>
+    <w:lsdException w:name="Colorful List Accent 5" w:uiPriority="72"/>
+    <w:lsdException w:name="Colorful Grid Accent 5" w:uiPriority="73"/>
+    <w:lsdException w:name="Light Shading Accent 6" w:uiPriority="60"/>
+    <w:lsdException w:name="Light List Accent 6" w:uiPriority="61"/>
+    <w:lsdException w:name="Light Grid Accent 6" w:uiPriority="62"/>
+    <w:lsdException w:name="Medium Shading 1 Accent 6" w:uiPriority="63"/>
+    <w:lsdException w:name="Medium Shading 2 Accent 6" w:uiPriority="64"/>
+    <w:lsdException w:name="Medium List 1 Accent 6" w:uiPriority="65"/>
+    <w:lsdException w:name="Medium List 2 Accent 6" w:uiPriority="66"/>
+    <w:lsdException w:name="Medium Grid 1 Accent 6" w:uiPriority="67"/>
+    <w:lsdException w:name="Medium Grid 2 Accent 6" w:uiPriority="68"/>
+    <w:lsdException w:name="Medium Grid 3 Accent 6" w:uiPriority="69"/>
+    <w:lsdException w:name="Dark List Accent 6" w:uiPriority="70"/>
+    <w:lsdException w:name="Colorful Shading Accent 6" w:uiPriority="71"/>
+    <w:lsdException w:name="Colorful List Accent 6" w:uiPriority="72"/>
+    <w:lsdException w:name="Colorful Grid Accent 6" w:uiPriority="73"/>
+    <w:lsdException w:name="Subtle Emphasis" w:uiPriority="19" w:qFormat="1"/>
+    <w:lsdException w:name="Intense Emphasis" w:uiPriority="21" w:qFormat="1"/>
+    <w:lsdException w:name="Subtle Reference" w:uiPriority="31" w:qFormat="1"/>
+    <w:lsdException w:name="Intense Reference" w:uiPriority="32" w:qFormat="1"/>
+    <w:lsdException w:name="Book Title" w:uiPriority="33" w:qFormat="1"/>
+    <w:lsdException w:name="Bibliography" w:semiHidden="1" w:uiPriority="37" w:unhideWhenUsed="1"/>
+    <w:lsdException w:name="TOC Heading" w:semiHidden="1" w:uiPriority="39" w:unhideWhenUsed="1" w:qFormat="1"/>
+    <w:lsdException w:name="Plain Table 1" w:uiPriority="41"/>
+    <w:lsdException w:name="Plain Table 2" w:uiPriority="42"/>
+    <w:lsdException w:name="Plain Table 3" w:uiPriority="43"/>
+    <w:lsdException w:name="Plain Table 4" w:uiPriority="44"/>
+    <w:lsdException w:name="Plain Table 5" w:uiPriority="45"/>
+    <w:lsdException w:name="Grid Table Light" w:uiPriority="40"/>
+    <w:lsdException w:name="Grid Table 1 Light" w:uiPriority="46"/>
+    <w:lsdException w:name="Grid Table 2" w:uiPriority="47"/>
+    <w:lsdException w:name="Grid Table 3" w:uiPriority="48"/>
+    <w:lsdException w:name="Grid Table 4" w:uiPriority="49"/>
+    <w:lsdException w:name="Grid Table 5 Dark" w:uiPriority="50"/>
+    <w:lsdException w:name="Grid Table 6 Colorful" w:uiPriority="51"/>
+    <w:lsdException w:name="Grid Table 7 Colorful" w:uiPriority="52"/>
+    <w:lsdException w:name="Grid Table 1 Light Accent 1" w:uiPriority="46"/>
+    <w:lsdException w:name="Grid Table 2 Accent 1" w:uiPriority="47"/>
+    <w:lsdException w:name="Grid Table 3 Accent 1" w:uiPriority="48"/>
+    <w:lsdException w:name="Grid Table 4 Accent 1" w:uiPriority="49"/>
+    <w:lsdException w:name="Grid Table 5 Dark Accent 1" w:uiPriority="50"/>
+    <w:lsdException w:name="Grid Table 6 Colorful Accent 1" w:uiPriority="51"/>
+    <w:lsdException w:name="Grid Table 7 Colorful Accent 1" w:uiPriority="52"/>
+    <w:lsdException w:name="Grid Table 1 Light Accent 2" w:uiPriority="46"/>
+    <w:lsdException w:name="Grid Table 2 Accent 2" w:uiPriority="47"/>
+    <w:lsdException w:name="Grid Table 3 Accent 2" w:uiPriority="48"/>
+    <w:lsdException w:name="Grid Table 4 Accent 2" w:uiPriority="49"/>
+    <w:lsdException w:name="Grid Table 5 Dark Accent 2" w:uiPriority="50"/>
+    <w:lsdException w:name="Grid Table 6 Colorful Accent 2" w:uiPriority="51"/>
+    <w:lsdException w:name="Grid Table 7 Colorful Accent 2" w:uiPriority="52"/>
+    <w:lsdException w:name="Grid Table 1 Light Accent 3" w:uiPriority="46"/>
+    <w:lsdException w:name="Grid Table 2 Accent 3" w:uiPriority="47"/>
+    <w:lsdException w:name="Grid Table 3 Accent 3" w:uiPriority="48"/>
+    <w:lsdException w:name="Grid Table 4 Accent 3" w:uiPriority="49"/>
+    <w:lsdException w:name="Grid Table 5 Dark Accent 3" w:uiPriority="50"/>
+    <w:lsdException w:name="Grid Table 6 Colorful Accent 3" w:uiPriority="51"/>
+    <w:lsdException w:name="Grid Table 7 Colorful Accent 3" w:uiPriority="52"/>
+    <w:lsdException w:name="Grid Table 1 Light Accent 4" w:uiPriority="46"/>
+    <w:lsdException w:name="Grid Table 2 Accent 4" w:uiPriority="47"/>
+    <w:lsdException w:name="Grid Table 3 Accent 4" w:uiPriority="48"/>
+    <w:lsdException w:name="Grid Table 4 Accent 4" w:uiPriority="49"/>
+    <w:lsdException w:name="Grid Table 5 Dark Accent 4" w:uiPriority="50"/>
+    <w:lsdException w:name="Grid Table 6 Colorful Accent 4" w:uiPriority="51"/>
+    <w:lsdException w:name="Grid Table 7 Colorful Accent 4" w:uiPriority="52"/>
+    <w:lsdException w:name="Grid Table 1 Light Accent 5" w:uiPriority="46"/>
+    <w:lsdException w:name="Grid Table 2 Accent 5" w:uiPriority="47"/>
+    <w:lsdException w:name="Grid Table 3 Accent 5" w:uiPriority="48"/>
+    <w:lsdException w:name="Grid Table 4 Accent 5" w:uiPriority="49"/>
+    <w:lsdException w:name="Grid Table 5 Dark Accent 5" w:uiPriority="50"/>
+    <w:lsdException w:name="Grid Table 6 Colorful Accent 5" w:uiPriority="51"/>
+    <w:lsdException w:name="Grid Table 7 Colorful Accent 5" w:uiPriority="52"/>
+    <w:lsdException w:name="Grid Table 1 Light Accent 6" w:uiPriority="46"/>
+    <w:lsdException w:name="Grid Table 2 Accent 6" w:uiPriority="47"/>
+    <w:lsdException w:name="Grid Table 3 Accent 6" w:uiPriority="48"/>
+    <w:lsdException w:name="Grid Table 4 Accent 6" w:uiPriority="49"/>
+    <w:lsdException w:name="Grid Table 5 Dark Accent 6" w:uiPriority="50"/>
+    <w:lsdException w:name="Grid Table 6 Colorful Accent 6" w:uiPriority="51"/>
+    <w:lsdException w:name="Grid Table 7 Colorful Accent 6" w:uiPriority="52"/>
+    <w:lsdException w:name="List Table 1 Light" w:uiPriority="46"/>
+    <w:lsdException w:name="List Table 2" w:uiPriority="47"/>
+    <w:lsdException w:name="List Table 3" w:uiPriority="48"/>
+    <w:lsdException w:name="List Table 4" w:uiPriority="49"/>
+    <w:lsdException w:name="List Table 5 Dark" w:uiPriority="50"/>
+    <w:lsdException w:name="List Table 6 Colorful" w:uiPriority="51"/>
+    <w:lsdException w:name="List Table 7 Colorful" w:uiPriority="52"/>
+    <w:lsdException w:name="List Table 1 Light Accent 1" w:uiPriority="46"/>
+    <w:lsdException w:name="List Table 2 Accent 1" w:uiPriority="47"/>
+    <w:lsdException w:name="List Table 3 Accent 1" w:uiPriority="48"/>
+    <w:lsdException w:name="List Table 4 Accent 1" w:uiPriority="49"/>
+    <w:lsdException w:name="List Table 5 Dark Accent 1" w:uiPriority="50"/>
+    <w:lsdException w:name="List Table 6 Colorful Accent 1" w:uiPriority="51"/>
+    <w:lsdException w:name="List Table 7 Colorful Accent 1" w:uiPriority="52"/>
+    <w:lsdException w:name="List Table 1 Light Accent 2" w:uiPriority="46"/>
+    <w:lsdException w:name="List Table 2 Accent 2" w:uiPriority="47"/>
+    <w:lsdException w:name="List Table 3 Accent 2" w:uiPriority="48"/>
+    <w:lsdException w:name="List Table 4 Accent 2" w:uiPriority="49"/>
+    <w:lsdException w:name="List Table 5 Dark Accent 2" w:uiPriority="50"/>
+    <w:lsdException w:name="List Table 6 Colorful Accent 2" w:uiPriority="51"/>
+    <w:lsdException w:name="List Table 7 Colorful Accent 2" w:uiPriority="52"/>
+    <w:lsdException w:name="List Table 1 Light Accent 3" w:uiPriority="46"/>
+    <w:lsdException w:name="List Table 2 Accent 3" w:uiPriority="47"/>
+    <w:lsdException w:name="List Table 3 Accent 3" w:uiPriority="48"/>
+    <w:lsdException w:name="List Table 4 Accent 3" w:uiPriority="49"/>
+    <w:lsdException w:name="List Table 5 Dark Accent 3" w:uiPriority="50"/>
+    <w:lsdException w:name="List Table 6 Colorful Accent 3" w:uiPriority="51"/>
+    <w:lsdException w:name="List Table 7 Colorful Accent 3" w:uiPriority="52"/>
+    <w:lsdException w:name="List Table 1 Light Accent 4" w:uiPriority="46"/>
+    <w:lsdException w:name="List Table 2 Accent 4" w:uiPriority="47"/>
+    <w:lsdException w:name="List Table 3 Accent 4" w:uiPriority="48"/>
+    <w:lsdException w:name="List Table 4 Accent 4" w:uiPriority="49"/>
+    <w:lsdException w:name="List Table 5 Dark Accent 4" w:uiPriority="50"/>
+    <w:lsdException w:name="List Table 6 Colorful Accent 4" w:uiPriority="51"/>
+    <w:lsdException w:name="List Table 7 Colorful Accent 4" w:uiPriority="52"/>
+    <w:lsdException w:name="List Table 1 Light Accent 5" w:uiPriority="46"/>
+    <w:lsdException w:name="List Table 2 Accent 5" w:uiPriority="47"/>
+    <w:lsdException w:name="List Table 3 Accent 5" w:uiPriority="48"/>
+    <w:lsdException w:name="List Table 4 Accent 5" w:uiPriority="49"/>
+    <w:lsdException w:name="List Table 5 Dark Accent 5" w:uiPriority="50"/>
+    <w:lsdException w:name="List Table 6 Colorful Accent 5" w:uiPriority="51"/>
+    <w:lsdException w:name="List Table 7 Colorful Accent 5" w:uiPriority="52"/>
+    <w:lsdException w:name="List Table 1 Light Accent 6" w:uiPriority="46"/>
+    <w:lsdException w:name="List Table 2 Accent 6" w:uiPriority="47"/>
+    <w:lsdException w:name="List Table 3 Accent 6" w:uiPriority="48"/>
+    <w:lsdException w:name="List Table 4 Accent 6" w:uiPriority="49"/>
+    <w:lsdException w:name="List Table 5 Dark Accent 6" w:uiPriority="50"/>
+    <w:lsdException w:name="List Table 6 Colorful Accent 6" w:uiPriority="51"/>
+    <w:lsdException w:name="List Table 7 Colorful Accent 6" w:uiPriority="52"/>
+    <w:lsdException w:name="Mention" w:semiHidden="1" w:unhideWhenUsed="1"/>
   </w:latentStyles>
   <w:style w:type="paragraph" w:default="1" w:styleId="Normal">
     <w:name w:val="Normal"/>
@@ -3443,7 +3693,6 @@
     <w:uiPriority w:val="99"/>
     <w:semiHidden/>
     <w:unhideWhenUsed/>
-    <w:qFormat/>
     <w:tblPr>
       <w:tblInd w:w="0" w:type="dxa"/>
       <w:tblCellMar>
@@ -3517,7 +3766,6 @@
       <w:spacing w:after="0" w:line="240" w:lineRule="auto"/>
     </w:pPr>
     <w:tblPr>
-      <w:tblInd w:w="0" w:type="dxa"/>
       <w:tblBorders>
         <w:top w:val="single" w:sz="4" w:space="0" w:color="auto"/>
         <w:left w:val="single" w:sz="4" w:space="0" w:color="auto"/>
@@ -3526,12 +3774,6 @@
         <w:insideH w:val="single" w:sz="4" w:space="0" w:color="auto"/>
         <w:insideV w:val="single" w:sz="4" w:space="0" w:color="auto"/>
       </w:tblBorders>
-      <w:tblCellMar>
-        <w:top w:w="0" w:type="dxa"/>
-        <w:left w:w="108" w:type="dxa"/>
-        <w:bottom w:w="0" w:type="dxa"/>
-        <w:right w:w="108" w:type="dxa"/>
-      </w:tblCellMar>
     </w:tblPr>
   </w:style>
   <w:style w:type="character" w:styleId="CommentReference">
@@ -3624,349 +3866,11 @@
     <w:semiHidden/>
     <w:rsid w:val="00105112"/>
     <w:rPr>
+      <w:rFonts w:ascii="Times New Roman" w:eastAsia="Times New Roman" w:hAnsi="Times New Roman" w:cs="Times New Roman"/>
       <w:b/>
       <w:bCs/>
-    </w:rPr>
-  </w:style>
-</w:styles>
-</file>
-
-<file path=word/stylesWithEffects.xml><?xml version="1.0" encoding="utf-8"?>
-<w:styles xmlns:wpc="http://schemas.microsoft.com/office/word/2010/wordprocessingCanvas" xmlns:mo="http://schemas.microsoft.com/office/mac/office/2008/main" xmlns:mc="http://schemas.openxmlformats.org/markup-compatibility/2006" xmlns:mv="urn:schemas-microsoft-com:mac:vml" xmlns:o="urn:schemas-microsoft-com:office:office" xmlns:r="http://schemas.openxmlformats.org/officeDocument/2006/relationships" xmlns:m="http://schemas.openxmlformats.org/officeDocument/2006/math" xmlns:v="urn:schemas-microsoft-com:vml" xmlns:wp14="http://schemas.microsoft.com/office/word/2010/wordprocessingDrawing" xmlns:wp="http://schemas.openxmlformats.org/drawingml/2006/wordprocessingDrawing" xmlns:w10="urn:schemas-microsoft-com:office:word" xmlns:w="http://schemas.openxmlformats.org/wordprocessingml/2006/main" xmlns:w14="http://schemas.microsoft.com/office/word/2010/wordml" xmlns:wpg="http://schemas.microsoft.com/office/word/2010/wordprocessingGroup" xmlns:wpi="http://schemas.microsoft.com/office/word/2010/wordprocessingInk" xmlns:wne="http://schemas.microsoft.com/office/word/2006/wordml" xmlns:wps="http://schemas.microsoft.com/office/word/2010/wordprocessingShape" mc:Ignorable="w14 wp14">
-  <w:docDefaults>
-    <w:rPrDefault>
-      <w:rPr>
-        <w:rFonts w:asciiTheme="minorHAnsi" w:eastAsiaTheme="minorHAnsi" w:hAnsiTheme="minorHAnsi" w:cstheme="minorBidi"/>
-        <w:sz w:val="22"/>
-        <w:szCs w:val="22"/>
-        <w:lang w:val="en-US" w:eastAsia="en-US" w:bidi="ar-SA"/>
-      </w:rPr>
-    </w:rPrDefault>
-    <w:pPrDefault>
-      <w:pPr>
-        <w:spacing w:after="160" w:line="259" w:lineRule="auto"/>
-      </w:pPr>
-    </w:pPrDefault>
-  </w:docDefaults>
-  <w:latentStyles w:defLockedState="0" w:defUIPriority="99" w:defSemiHidden="1" w:defUnhideWhenUsed="1" w:defQFormat="0" w:count="276">
-    <w:lsdException w:name="Normal" w:semiHidden="0" w:uiPriority="0" w:unhideWhenUsed="0" w:qFormat="1"/>
-    <w:lsdException w:name="heading 1" w:semiHidden="0" w:uiPriority="9" w:unhideWhenUsed="0" w:qFormat="1"/>
-    <w:lsdException w:name="heading 2" w:uiPriority="9" w:qFormat="1"/>
-    <w:lsdException w:name="heading 3" w:uiPriority="9" w:qFormat="1"/>
-    <w:lsdException w:name="heading 4" w:uiPriority="9" w:qFormat="1"/>
-    <w:lsdException w:name="heading 5" w:uiPriority="9" w:qFormat="1"/>
-    <w:lsdException w:name="heading 6" w:uiPriority="9" w:qFormat="1"/>
-    <w:lsdException w:name="heading 7" w:uiPriority="9" w:qFormat="1"/>
-    <w:lsdException w:name="heading 8" w:uiPriority="9" w:qFormat="1"/>
-    <w:lsdException w:name="heading 9" w:uiPriority="9" w:qFormat="1"/>
-    <w:lsdException w:name="toc 1" w:uiPriority="39"/>
-    <w:lsdException w:name="toc 2" w:uiPriority="39"/>
-    <w:lsdException w:name="toc 3" w:uiPriority="39"/>
-    <w:lsdException w:name="toc 4" w:uiPriority="39"/>
-    <w:lsdException w:name="toc 5" w:uiPriority="39"/>
-    <w:lsdException w:name="toc 6" w:uiPriority="39"/>
-    <w:lsdException w:name="toc 7" w:uiPriority="39"/>
-    <w:lsdException w:name="toc 8" w:uiPriority="39"/>
-    <w:lsdException w:name="toc 9" w:uiPriority="39"/>
-    <w:lsdException w:name="annotation text" w:uiPriority="0"/>
-    <w:lsdException w:name="header" w:uiPriority="0"/>
-    <w:lsdException w:name="footer" w:uiPriority="0"/>
-    <w:lsdException w:name="caption" w:uiPriority="35" w:qFormat="1"/>
-    <w:lsdException w:name="annotation reference" w:uiPriority="0"/>
-    <w:lsdException w:name="Title" w:semiHidden="0" w:uiPriority="10" w:unhideWhenUsed="0" w:qFormat="1"/>
-    <w:lsdException w:name="Default Paragraph Font" w:uiPriority="1"/>
-    <w:lsdException w:name="Subtitle" w:semiHidden="0" w:uiPriority="11" w:unhideWhenUsed="0" w:qFormat="1"/>
-    <w:lsdException w:name="Strong" w:semiHidden="0" w:uiPriority="22" w:unhideWhenUsed="0" w:qFormat="1"/>
-    <w:lsdException w:name="Emphasis" w:semiHidden="0" w:uiPriority="20" w:unhideWhenUsed="0" w:qFormat="1"/>
-    <w:lsdException w:name="Table Grid" w:semiHidden="0" w:uiPriority="0" w:unhideWhenUsed="0"/>
-    <w:lsdException w:name="Note Level 1" w:semiHidden="0" w:unhideWhenUsed="0"/>
-    <w:lsdException w:name="Note Level 2" w:semiHidden="0" w:unhideWhenUsed="0"/>
-    <w:lsdException w:name="Note Level 3" w:semiHidden="0" w:unhideWhenUsed="0"/>
-    <w:lsdException w:name="Note Level 4" w:semiHidden="0" w:unhideWhenUsed="0"/>
-    <w:lsdException w:name="Note Level 5" w:semiHidden="0" w:unhideWhenUsed="0"/>
-    <w:lsdException w:name="Note Level 6" w:semiHidden="0" w:unhideWhenUsed="0"/>
-    <w:lsdException w:name="Note Level 7" w:semiHidden="0" w:unhideWhenUsed="0"/>
-    <w:lsdException w:name="Note Level 8" w:semiHidden="0" w:unhideWhenUsed="0"/>
-    <w:lsdException w:name="Note Level 9" w:semiHidden="0" w:unhideWhenUsed="0"/>
-    <w:lsdException w:name="Placeholder Text" w:unhideWhenUsed="0"/>
-    <w:lsdException w:name="No Spacing" w:semiHidden="0" w:uiPriority="1" w:unhideWhenUsed="0" w:qFormat="1"/>
-    <w:lsdException w:name="Light Shading" w:semiHidden="0" w:uiPriority="60" w:unhideWhenUsed="0"/>
-    <w:lsdException w:name="Light List" w:semiHidden="0" w:uiPriority="61" w:unhideWhenUsed="0"/>
-    <w:lsdException w:name="Light Grid" w:semiHidden="0" w:uiPriority="62" w:unhideWhenUsed="0"/>
-    <w:lsdException w:name="Medium Shading 1" w:semiHidden="0" w:uiPriority="63" w:unhideWhenUsed="0"/>
-    <w:lsdException w:name="Medium Shading 2" w:semiHidden="0" w:uiPriority="64" w:unhideWhenUsed="0"/>
-    <w:lsdException w:name="Medium List 1" w:semiHidden="0" w:uiPriority="65" w:unhideWhenUsed="0"/>
-    <w:lsdException w:name="Medium List 2" w:semiHidden="0" w:uiPriority="66" w:unhideWhenUsed="0"/>
-    <w:lsdException w:name="Medium Grid 1" w:semiHidden="0" w:uiPriority="67" w:unhideWhenUsed="0"/>
-    <w:lsdException w:name="Medium Grid 2" w:semiHidden="0" w:uiPriority="68" w:unhideWhenUsed="0"/>
-    <w:lsdException w:name="Medium Grid 3" w:semiHidden="0" w:uiPriority="69" w:unhideWhenUsed="0"/>
-    <w:lsdException w:name="Dark List" w:semiHidden="0" w:uiPriority="70" w:unhideWhenUsed="0"/>
-    <w:lsdException w:name="Colorful Shading" w:semiHidden="0" w:uiPriority="71" w:unhideWhenUsed="0"/>
-    <w:lsdException w:name="Colorful List" w:semiHidden="0" w:uiPriority="72" w:unhideWhenUsed="0"/>
-    <w:lsdException w:name="Colorful Grid" w:semiHidden="0" w:uiPriority="73" w:unhideWhenUsed="0"/>
-    <w:lsdException w:name="Light Shading Accent 1" w:semiHidden="0" w:uiPriority="60" w:unhideWhenUsed="0"/>
-    <w:lsdException w:name="Light List Accent 1" w:semiHidden="0" w:uiPriority="61" w:unhideWhenUsed="0"/>
-    <w:lsdException w:name="Light Grid Accent 1" w:semiHidden="0" w:uiPriority="62" w:unhideWhenUsed="0"/>
-    <w:lsdException w:name="Medium Shading 1 Accent 1" w:semiHidden="0" w:uiPriority="63" w:unhideWhenUsed="0"/>
-    <w:lsdException w:name="Medium Shading 2 Accent 1" w:semiHidden="0" w:uiPriority="64" w:unhideWhenUsed="0"/>
-    <w:lsdException w:name="Medium List 1 Accent 1" w:semiHidden="0" w:uiPriority="65" w:unhideWhenUsed="0"/>
-    <w:lsdException w:name="Revision" w:unhideWhenUsed="0"/>
-    <w:lsdException w:name="List Paragraph" w:semiHidden="0" w:uiPriority="34" w:unhideWhenUsed="0" w:qFormat="1"/>
-    <w:lsdException w:name="Quote" w:semiHidden="0" w:uiPriority="29" w:unhideWhenUsed="0" w:qFormat="1"/>
-    <w:lsdException w:name="Intense Quote" w:semiHidden="0" w:uiPriority="30" w:unhideWhenUsed="0" w:qFormat="1"/>
-    <w:lsdException w:name="Medium List 2 Accent 1" w:semiHidden="0" w:uiPriority="66" w:unhideWhenUsed="0"/>
-    <w:lsdException w:name="Medium Grid 1 Accent 1" w:semiHidden="0" w:uiPriority="67" w:unhideWhenUsed="0"/>
-    <w:lsdException w:name="Medium Grid 2 Accent 1" w:semiHidden="0" w:uiPriority="68" w:unhideWhenUsed="0"/>
-    <w:lsdException w:name="Medium Grid 3 Accent 1" w:semiHidden="0" w:uiPriority="69" w:unhideWhenUsed="0"/>
-    <w:lsdException w:name="Dark List Accent 1" w:semiHidden="0" w:uiPriority="70" w:unhideWhenUsed="0"/>
-    <w:lsdException w:name="Colorful Shading Accent 1" w:semiHidden="0" w:uiPriority="71" w:unhideWhenUsed="0"/>
-    <w:lsdException w:name="Colorful List Accent 1" w:semiHidden="0" w:uiPriority="72" w:unhideWhenUsed="0"/>
-    <w:lsdException w:name="Colorful Grid Accent 1" w:semiHidden="0" w:uiPriority="73" w:unhideWhenUsed="0"/>
-    <w:lsdException w:name="Light Shading Accent 2" w:semiHidden="0" w:uiPriority="60" w:unhideWhenUsed="0"/>
-    <w:lsdException w:name="Light List Accent 2" w:semiHidden="0" w:uiPriority="61" w:unhideWhenUsed="0"/>
-    <w:lsdException w:name="Light Grid Accent 2" w:semiHidden="0" w:uiPriority="62" w:unhideWhenUsed="0"/>
-    <w:lsdException w:name="Medium Shading 1 Accent 2" w:semiHidden="0" w:uiPriority="63" w:unhideWhenUsed="0"/>
-    <w:lsdException w:name="Medium Shading 2 Accent 2" w:semiHidden="0" w:uiPriority="64" w:unhideWhenUsed="0"/>
-    <w:lsdException w:name="Medium List 1 Accent 2" w:semiHidden="0" w:uiPriority="65" w:unhideWhenUsed="0"/>
-    <w:lsdException w:name="Medium List 2 Accent 2" w:semiHidden="0" w:uiPriority="66" w:unhideWhenUsed="0"/>
-    <w:lsdException w:name="Medium Grid 1 Accent 2" w:semiHidden="0" w:uiPriority="67" w:unhideWhenUsed="0"/>
-    <w:lsdException w:name="Medium Grid 2 Accent 2" w:semiHidden="0" w:uiPriority="68" w:unhideWhenUsed="0"/>
-    <w:lsdException w:name="Medium Grid 3 Accent 2" w:semiHidden="0" w:uiPriority="69" w:unhideWhenUsed="0"/>
-    <w:lsdException w:name="Dark List Accent 2" w:semiHidden="0" w:uiPriority="70" w:unhideWhenUsed="0"/>
-    <w:lsdException w:name="Colorful Shading Accent 2" w:semiHidden="0" w:uiPriority="71" w:unhideWhenUsed="0"/>
-    <w:lsdException w:name="Colorful List Accent 2" w:semiHidden="0" w:uiPriority="72" w:unhideWhenUsed="0"/>
-    <w:lsdException w:name="Colorful Grid Accent 2" w:semiHidden="0" w:uiPriority="73" w:unhideWhenUsed="0"/>
-    <w:lsdException w:name="Light Shading Accent 3" w:semiHidden="0" w:uiPriority="60" w:unhideWhenUsed="0"/>
-    <w:lsdException w:name="Light List Accent 3" w:semiHidden="0" w:uiPriority="61" w:unhideWhenUsed="0"/>
-    <w:lsdException w:name="Light Grid Accent 3" w:semiHidden="0" w:uiPriority="62" w:unhideWhenUsed="0"/>
-    <w:lsdException w:name="Medium Shading 1 Accent 3" w:semiHidden="0" w:uiPriority="63" w:unhideWhenUsed="0"/>
-    <w:lsdException w:name="Medium Shading 2 Accent 3" w:semiHidden="0" w:uiPriority="64" w:unhideWhenUsed="0"/>
-    <w:lsdException w:name="Medium List 1 Accent 3" w:semiHidden="0" w:uiPriority="65" w:unhideWhenUsed="0"/>
-    <w:lsdException w:name="Medium List 2 Accent 3" w:semiHidden="0" w:uiPriority="66" w:unhideWhenUsed="0"/>
-    <w:lsdException w:name="Medium Grid 1 Accent 3" w:semiHidden="0" w:uiPriority="67" w:unhideWhenUsed="0"/>
-    <w:lsdException w:name="Medium Grid 2 Accent 3" w:semiHidden="0" w:uiPriority="68" w:unhideWhenUsed="0"/>
-    <w:lsdException w:name="Medium Grid 3 Accent 3" w:semiHidden="0" w:uiPriority="69" w:unhideWhenUsed="0"/>
-    <w:lsdException w:name="Dark List Accent 3" w:semiHidden="0" w:uiPriority="70" w:unhideWhenUsed="0"/>
-    <w:lsdException w:name="Colorful Shading Accent 3" w:semiHidden="0" w:uiPriority="71" w:unhideWhenUsed="0"/>
-    <w:lsdException w:name="Colorful List Accent 3" w:semiHidden="0" w:uiPriority="72" w:unhideWhenUsed="0"/>
-    <w:lsdException w:name="Colorful Grid Accent 3" w:semiHidden="0" w:uiPriority="73" w:unhideWhenUsed="0"/>
-    <w:lsdException w:name="Light Shading Accent 4" w:semiHidden="0" w:uiPriority="60" w:unhideWhenUsed="0"/>
-    <w:lsdException w:name="Light List Accent 4" w:semiHidden="0" w:uiPriority="61" w:unhideWhenUsed="0"/>
-    <w:lsdException w:name="Light Grid Accent 4" w:semiHidden="0" w:uiPriority="62" w:unhideWhenUsed="0"/>
-    <w:lsdException w:name="Medium Shading 1 Accent 4" w:semiHidden="0" w:uiPriority="63" w:unhideWhenUsed="0"/>
-    <w:lsdException w:name="Medium Shading 2 Accent 4" w:semiHidden="0" w:uiPriority="64" w:unhideWhenUsed="0"/>
-    <w:lsdException w:name="Medium List 1 Accent 4" w:semiHidden="0" w:uiPriority="65" w:unhideWhenUsed="0"/>
-    <w:lsdException w:name="Medium List 2 Accent 4" w:semiHidden="0" w:uiPriority="66" w:unhideWhenUsed="0"/>
-    <w:lsdException w:name="Medium Grid 1 Accent 4" w:semiHidden="0" w:uiPriority="67" w:unhideWhenUsed="0"/>
-    <w:lsdException w:name="Medium Grid 2 Accent 4" w:semiHidden="0" w:uiPriority="68" w:unhideWhenUsed="0"/>
-    <w:lsdException w:name="Medium Grid 3 Accent 4" w:semiHidden="0" w:uiPriority="69" w:unhideWhenUsed="0"/>
-    <w:lsdException w:name="Dark List Accent 4" w:semiHidden="0" w:uiPriority="70" w:unhideWhenUsed="0"/>
-    <w:lsdException w:name="Colorful Shading Accent 4" w:semiHidden="0" w:uiPriority="71" w:unhideWhenUsed="0"/>
-    <w:lsdException w:name="Colorful List Accent 4" w:semiHidden="0" w:uiPriority="72" w:unhideWhenUsed="0"/>
-    <w:lsdException w:name="Colorful Grid Accent 4" w:semiHidden="0" w:uiPriority="73" w:unhideWhenUsed="0"/>
-    <w:lsdException w:name="Light Shading Accent 5" w:semiHidden="0" w:uiPriority="60" w:unhideWhenUsed="0"/>
-    <w:lsdException w:name="Light List Accent 5" w:semiHidden="0" w:uiPriority="61" w:unhideWhenUsed="0"/>
-    <w:lsdException w:name="Light Grid Accent 5" w:semiHidden="0" w:uiPriority="62" w:unhideWhenUsed="0"/>
-    <w:lsdException w:name="Medium Shading 1 Accent 5" w:semiHidden="0" w:uiPriority="63" w:unhideWhenUsed="0"/>
-    <w:lsdException w:name="Medium Shading 2 Accent 5" w:semiHidden="0" w:uiPriority="64" w:unhideWhenUsed="0"/>
-    <w:lsdException w:name="Medium List 1 Accent 5" w:semiHidden="0" w:uiPriority="65" w:unhideWhenUsed="0"/>
-    <w:lsdException w:name="Medium List 2 Accent 5" w:semiHidden="0" w:uiPriority="66" w:unhideWhenUsed="0"/>
-    <w:lsdException w:name="Medium Grid 1 Accent 5" w:semiHidden="0" w:uiPriority="67" w:unhideWhenUsed="0"/>
-    <w:lsdException w:name="Medium Grid 2 Accent 5" w:semiHidden="0" w:uiPriority="68" w:unhideWhenUsed="0"/>
-    <w:lsdException w:name="Medium Grid 3 Accent 5" w:semiHidden="0" w:uiPriority="69" w:unhideWhenUsed="0"/>
-    <w:lsdException w:name="Dark List Accent 5" w:semiHidden="0" w:uiPriority="70" w:unhideWhenUsed="0"/>
-    <w:lsdException w:name="Colorful Shading Accent 5" w:semiHidden="0" w:uiPriority="71" w:unhideWhenUsed="0"/>
-    <w:lsdException w:name="Colorful List Accent 5" w:semiHidden="0" w:uiPriority="72" w:unhideWhenUsed="0"/>
-    <w:lsdException w:name="Colorful Grid Accent 5" w:semiHidden="0" w:uiPriority="73" w:unhideWhenUsed="0"/>
-    <w:lsdException w:name="Light Shading Accent 6" w:semiHidden="0" w:uiPriority="60" w:unhideWhenUsed="0"/>
-    <w:lsdException w:name="Light List Accent 6" w:semiHidden="0" w:uiPriority="61" w:unhideWhenUsed="0"/>
-    <w:lsdException w:name="Light Grid Accent 6" w:semiHidden="0" w:uiPriority="62" w:unhideWhenUsed="0"/>
-    <w:lsdException w:name="Medium Shading 1 Accent 6" w:semiHidden="0" w:uiPriority="63" w:unhideWhenUsed="0"/>
-    <w:lsdException w:name="Medium Shading 2 Accent 6" w:semiHidden="0" w:uiPriority="64" w:unhideWhenUsed="0"/>
-    <w:lsdException w:name="Medium List 1 Accent 6" w:semiHidden="0" w:uiPriority="65" w:unhideWhenUsed="0"/>
-    <w:lsdException w:name="Medium List 2 Accent 6" w:semiHidden="0" w:uiPriority="66" w:unhideWhenUsed="0"/>
-    <w:lsdException w:name="Medium Grid 1 Accent 6" w:semiHidden="0" w:uiPriority="67" w:unhideWhenUsed="0"/>
-    <w:lsdException w:name="Medium Grid 2 Accent 6" w:semiHidden="0" w:uiPriority="68" w:unhideWhenUsed="0"/>
-    <w:lsdException w:name="Medium Grid 3 Accent 6" w:semiHidden="0" w:uiPriority="69" w:unhideWhenUsed="0"/>
-    <w:lsdException w:name="Dark List Accent 6" w:semiHidden="0" w:uiPriority="70" w:unhideWhenUsed="0"/>
-    <w:lsdException w:name="Colorful Shading Accent 6" w:semiHidden="0" w:uiPriority="71" w:unhideWhenUsed="0"/>
-    <w:lsdException w:name="Colorful List Accent 6" w:semiHidden="0" w:uiPriority="72" w:unhideWhenUsed="0"/>
-    <w:lsdException w:name="Colorful Grid Accent 6" w:semiHidden="0" w:uiPriority="73" w:unhideWhenUsed="0"/>
-    <w:lsdException w:name="Subtle Emphasis" w:semiHidden="0" w:uiPriority="19" w:unhideWhenUsed="0" w:qFormat="1"/>
-    <w:lsdException w:name="Intense Emphasis" w:semiHidden="0" w:uiPriority="21" w:unhideWhenUsed="0" w:qFormat="1"/>
-    <w:lsdException w:name="Subtle Reference" w:semiHidden="0" w:uiPriority="31" w:unhideWhenUsed="0" w:qFormat="1"/>
-    <w:lsdException w:name="Intense Reference" w:semiHidden="0" w:uiPriority="32" w:unhideWhenUsed="0" w:qFormat="1"/>
-    <w:lsdException w:name="Book Title" w:semiHidden="0" w:uiPriority="33" w:unhideWhenUsed="0" w:qFormat="1"/>
-    <w:lsdException w:name="Bibliography" w:uiPriority="37"/>
-    <w:lsdException w:name="TOC Heading" w:uiPriority="39" w:qFormat="1"/>
-  </w:latentStyles>
-  <w:style w:type="paragraph" w:default="1" w:styleId="Normal">
-    <w:name w:val="Normal"/>
-    <w:qFormat/>
-  </w:style>
-  <w:style w:type="character" w:default="1" w:styleId="DefaultParagraphFont">
-    <w:name w:val="Default Paragraph Font"/>
-    <w:uiPriority w:val="1"/>
-    <w:semiHidden/>
-    <w:unhideWhenUsed/>
-  </w:style>
-  <w:style w:type="table" w:default="1" w:styleId="TableNormal">
-    <w:name w:val="Normal Table"/>
-    <w:uiPriority w:val="99"/>
-    <w:semiHidden/>
-    <w:unhideWhenUsed/>
-    <w:tblPr>
-      <w:tblInd w:w="0" w:type="dxa"/>
-      <w:tblCellMar>
-        <w:top w:w="0" w:type="dxa"/>
-        <w:left w:w="108" w:type="dxa"/>
-        <w:bottom w:w="0" w:type="dxa"/>
-        <w:right w:w="108" w:type="dxa"/>
-      </w:tblCellMar>
-    </w:tblPr>
-  </w:style>
-  <w:style w:type="numbering" w:default="1" w:styleId="NoList">
-    <w:name w:val="No List"/>
-    <w:uiPriority w:val="99"/>
-    <w:semiHidden/>
-    <w:unhideWhenUsed/>
-  </w:style>
-  <w:style w:type="paragraph" w:styleId="Header">
-    <w:name w:val="header"/>
-    <w:basedOn w:val="Normal"/>
-    <w:link w:val="HeaderChar"/>
-    <w:unhideWhenUsed/>
-    <w:rsid w:val="007B1CDA"/>
-    <w:pPr>
-      <w:tabs>
-        <w:tab w:val="center" w:pos="4680"/>
-        <w:tab w:val="right" w:pos="9360"/>
-      </w:tabs>
-      <w:spacing w:after="0" w:line="240" w:lineRule="auto"/>
-    </w:pPr>
-  </w:style>
-  <w:style w:type="character" w:customStyle="1" w:styleId="HeaderChar">
-    <w:name w:val="Header Char"/>
-    <w:basedOn w:val="DefaultParagraphFont"/>
-    <w:link w:val="Header"/>
-    <w:rsid w:val="007B1CDA"/>
-  </w:style>
-  <w:style w:type="paragraph" w:styleId="Footer">
-    <w:name w:val="footer"/>
-    <w:basedOn w:val="Normal"/>
-    <w:link w:val="FooterChar"/>
-    <w:unhideWhenUsed/>
-    <w:rsid w:val="007B1CDA"/>
-    <w:pPr>
-      <w:tabs>
-        <w:tab w:val="center" w:pos="4680"/>
-        <w:tab w:val="right" w:pos="9360"/>
-      </w:tabs>
-      <w:spacing w:after="0" w:line="240" w:lineRule="auto"/>
-    </w:pPr>
-  </w:style>
-  <w:style w:type="character" w:customStyle="1" w:styleId="FooterChar">
-    <w:name w:val="Footer Char"/>
-    <w:basedOn w:val="DefaultParagraphFont"/>
-    <w:link w:val="Footer"/>
-    <w:rsid w:val="007B1CDA"/>
-  </w:style>
-  <w:style w:type="paragraph" w:styleId="NoSpacing">
-    <w:name w:val="No Spacing"/>
-    <w:uiPriority w:val="1"/>
-    <w:qFormat/>
-    <w:rsid w:val="007B1CDA"/>
-    <w:pPr>
-      <w:spacing w:after="0" w:line="240" w:lineRule="auto"/>
-    </w:pPr>
-  </w:style>
-  <w:style w:type="table" w:styleId="TableGrid">
-    <w:name w:val="Table Grid"/>
-    <w:basedOn w:val="TableNormal"/>
-    <w:rsid w:val="007B1CDA"/>
-    <w:pPr>
-      <w:spacing w:after="0" w:line="240" w:lineRule="auto"/>
-    </w:pPr>
-    <w:tblPr>
-      <w:tblInd w:w="0" w:type="dxa"/>
-      <w:tblBorders>
-        <w:top w:val="single" w:sz="4" w:space="0" w:color="auto"/>
-        <w:left w:val="single" w:sz="4" w:space="0" w:color="auto"/>
-        <w:bottom w:val="single" w:sz="4" w:space="0" w:color="auto"/>
-        <w:right w:val="single" w:sz="4" w:space="0" w:color="auto"/>
-        <w:insideH w:val="single" w:sz="4" w:space="0" w:color="auto"/>
-        <w:insideV w:val="single" w:sz="4" w:space="0" w:color="auto"/>
-      </w:tblBorders>
-      <w:tblCellMar>
-        <w:top w:w="0" w:type="dxa"/>
-        <w:left w:w="108" w:type="dxa"/>
-        <w:bottom w:w="0" w:type="dxa"/>
-        <w:right w:w="108" w:type="dxa"/>
-      </w:tblCellMar>
-    </w:tblPr>
-  </w:style>
-  <w:style w:type="character" w:styleId="CommentReference">
-    <w:name w:val="annotation reference"/>
-    <w:basedOn w:val="DefaultParagraphFont"/>
-    <w:rsid w:val="00496A43"/>
-    <w:rPr>
-      <w:sz w:val="16"/>
-      <w:szCs w:val="16"/>
-    </w:rPr>
-  </w:style>
-  <w:style w:type="paragraph" w:styleId="CommentText">
-    <w:name w:val="annotation text"/>
-    <w:basedOn w:val="Normal"/>
-    <w:link w:val="CommentTextChar"/>
-    <w:rsid w:val="00496A43"/>
-    <w:pPr>
-      <w:spacing w:after="0" w:line="240" w:lineRule="auto"/>
-    </w:pPr>
-    <w:rPr>
-      <w:rFonts w:ascii="Times New Roman" w:eastAsia="Times New Roman" w:hAnsi="Times New Roman" w:cs="Times New Roman"/>
       <w:sz w:val="20"/>
       <w:szCs w:val="20"/>
-    </w:rPr>
-  </w:style>
-  <w:style w:type="character" w:customStyle="1" w:styleId="CommentTextChar">
-    <w:name w:val="Comment Text Char"/>
-    <w:basedOn w:val="DefaultParagraphFont"/>
-    <w:link w:val="CommentText"/>
-    <w:rsid w:val="00496A43"/>
-    <w:rPr>
-      <w:rFonts w:ascii="Times New Roman" w:eastAsia="Times New Roman" w:hAnsi="Times New Roman" w:cs="Times New Roman"/>
-      <w:sz w:val="20"/>
-      <w:szCs w:val="20"/>
-    </w:rPr>
-  </w:style>
-  <w:style w:type="paragraph" w:styleId="BalloonText">
-    <w:name w:val="Balloon Text"/>
-    <w:basedOn w:val="Normal"/>
-    <w:link w:val="BalloonTextChar"/>
-    <w:uiPriority w:val="99"/>
-    <w:semiHidden/>
-    <w:unhideWhenUsed/>
-    <w:rsid w:val="00496A43"/>
-    <w:pPr>
-      <w:spacing w:after="0" w:line="240" w:lineRule="auto"/>
-    </w:pPr>
-    <w:rPr>
-      <w:rFonts w:ascii="Segoe UI" w:hAnsi="Segoe UI" w:cs="Segoe UI"/>
-      <w:sz w:val="18"/>
-      <w:szCs w:val="18"/>
-    </w:rPr>
-  </w:style>
-  <w:style w:type="character" w:customStyle="1" w:styleId="BalloonTextChar">
-    <w:name w:val="Balloon Text Char"/>
-    <w:basedOn w:val="DefaultParagraphFont"/>
-    <w:link w:val="BalloonText"/>
-    <w:uiPriority w:val="99"/>
-    <w:semiHidden/>
-    <w:rsid w:val="00496A43"/>
-    <w:rPr>
-      <w:rFonts w:ascii="Segoe UI" w:hAnsi="Segoe UI" w:cs="Segoe UI"/>
-      <w:sz w:val="18"/>
-      <w:szCs w:val="18"/>
     </w:rPr>
   </w:style>
 </w:styles>
@@ -3977,10 +3881,10 @@
   <a:themeElements>
     <a:clrScheme name="Office">
       <a:dk1>
-        <a:sysClr val="windowText" lastClr="000000"/>
+        <a:sysClr val="windowText" lastClr="454545"/>
       </a:dk1>
       <a:lt1>
-        <a:sysClr val="window" lastClr="FFFFFF"/>
+        <a:sysClr val="window" lastClr="F2F2F2"/>
       </a:lt1>
       <a:dk2>
         <a:srgbClr val="44546A"/>
@@ -4227,7 +4131,7 @@
   <a:extraClrSchemeLst/>
   <a:extLst>
     <a:ext uri="{05A4C25C-085E-4340-85A3-A5531E510DB2}">
-      <thm15:themeFamily xmlns="" xmlns:thm15="http://schemas.microsoft.com/office/thememl/2012/main" name="Office Theme" id="{62F939B6-93AF-4DB8-9C6B-D6C7DFDC589F}" vid="{4A3C46E8-61CC-4603-A589-7422A47A8E4A}"/>
+      <thm15:themeFamily xmlns:thm15="http://schemas.microsoft.com/office/thememl/2012/main" name="Office Theme" id="{62F939B6-93AF-4DB8-9C6B-D6C7DFDC589F}" vid="{4A3C46E8-61CC-4603-A589-7422A47A8E4A}"/>
     </a:ext>
   </a:extLst>
 </a:theme>
@@ -4238,7 +4142,7 @@
 </file>
 
 <file path=customXml/itemProps1.xml><?xml version="1.0" encoding="utf-8"?>
-<ds:datastoreItem xmlns:ds="http://schemas.openxmlformats.org/officeDocument/2006/customXml" ds:itemID="{ED48521E-D2FD-413D-906C-7B833DC3BD18}">
+<ds:datastoreItem xmlns:ds="http://schemas.openxmlformats.org/officeDocument/2006/customXml" ds:itemID="{01919F54-B5FF-45E8-AACE-3A25E6969D25}">
   <ds:schemaRefs>
     <ds:schemaRef ds:uri="http://schemas.openxmlformats.org/officeDocument/2006/bibliography"/>
   </ds:schemaRefs>

</xml_diff>